<commit_message>
main: imported trash material and added to the planet
</commit_message>
<xml_diff>
--- a/EcoMundus - GDD OFICIAL.docx
+++ b/EcoMundus - GDD OFICIAL.docx
@@ -1,6 +1,6 @@
 
 <file path=word/document.xml><?xml version="1.0" encoding="utf-8"?>
-<w:document xmlns:wpc="http://schemas.microsoft.com/office/word/2010/wordprocessingCanvas" xmlns:cx="http://schemas.microsoft.com/office/drawing/2014/chartex" xmlns:cx1="http://schemas.microsoft.com/office/drawing/2015/9/8/chartex" xmlns:cx2="http://schemas.microsoft.com/office/drawing/2015/10/21/chartex" xmlns:cx3="http://schemas.microsoft.com/office/drawing/2016/5/9/chartex" xmlns:cx4="http://schemas.microsoft.com/office/drawing/2016/5/10/chartex" xmlns:cx5="http://schemas.microsoft.com/office/drawing/2016/5/11/chartex" xmlns:cx6="http://schemas.microsoft.com/office/drawing/2016/5/12/chartex" xmlns:cx7="http://schemas.microsoft.com/office/drawing/2016/5/13/chartex" xmlns:cx8="http://schemas.microsoft.com/office/drawing/2016/5/14/chartex" xmlns:mc="http://schemas.openxmlformats.org/markup-compatibility/2006" xmlns:aink="http://schemas.microsoft.com/office/drawing/2016/ink" xmlns:am3d="http://schemas.microsoft.com/office/drawing/2017/model3d" xmlns:o="urn:schemas-microsoft-com:office:office" xmlns:oel="http://schemas.microsoft.com/office/2019/extlst" xmlns:r="http://schemas.openxmlformats.org/officeDocument/2006/relationships" xmlns:m="http://schemas.openxmlformats.org/officeDocument/2006/math" xmlns:v="urn:schemas-microsoft-com:vml" xmlns:wp14="http://schemas.microsoft.com/office/word/2010/wordprocessingDrawing" xmlns:wp="http://schemas.openxmlformats.org/drawingml/2006/wordprocessingDrawing" xmlns:w10="urn:schemas-microsoft-com:office:word" xmlns:w="http://schemas.openxmlformats.org/wordprocessingml/2006/main" xmlns:w14="http://schemas.microsoft.com/office/word/2010/wordml" xmlns:w15="http://schemas.microsoft.com/office/word/2012/wordml" xmlns:w16cex="http://schemas.microsoft.com/office/word/2018/wordml/cex" xmlns:w16cid="http://schemas.microsoft.com/office/word/2016/wordml/cid" xmlns:w16="http://schemas.microsoft.com/office/word/2018/wordml" xmlns:w16sdtdh="http://schemas.microsoft.com/office/word/2020/wordml/sdtdatahash" xmlns:w16se="http://schemas.microsoft.com/office/word/2015/wordml/symex" xmlns:wpg="http://schemas.microsoft.com/office/word/2010/wordprocessingGroup" xmlns:wpi="http://schemas.microsoft.com/office/word/2010/wordprocessingInk" xmlns:wne="http://schemas.microsoft.com/office/word/2006/wordml" xmlns:wps="http://schemas.microsoft.com/office/word/2010/wordprocessingShape" xmlns:a="http://schemas.openxmlformats.org/drawingml/2006/main" xmlns:pic="http://schemas.openxmlformats.org/drawingml/2006/picture" xmlns:a14="http://schemas.microsoft.com/office/drawing/2010/main" mc:Ignorable="w14 w15 w16se w16cid w16 w16cex w16sdtdh wp14">
+<w:document xmlns:wpc="http://schemas.microsoft.com/office/word/2010/wordprocessingCanvas" xmlns:cx="http://schemas.microsoft.com/office/drawing/2014/chartex" xmlns:cx1="http://schemas.microsoft.com/office/drawing/2015/9/8/chartex" xmlns:cx2="http://schemas.microsoft.com/office/drawing/2015/10/21/chartex" xmlns:cx3="http://schemas.microsoft.com/office/drawing/2016/5/9/chartex" xmlns:cx4="http://schemas.microsoft.com/office/drawing/2016/5/10/chartex" xmlns:cx5="http://schemas.microsoft.com/office/drawing/2016/5/11/chartex" xmlns:cx6="http://schemas.microsoft.com/office/drawing/2016/5/12/chartex" xmlns:cx7="http://schemas.microsoft.com/office/drawing/2016/5/13/chartex" xmlns:cx8="http://schemas.microsoft.com/office/drawing/2016/5/14/chartex" xmlns:mc="http://schemas.openxmlformats.org/markup-compatibility/2006" xmlns:aink="http://schemas.microsoft.com/office/drawing/2016/ink" xmlns:am3d="http://schemas.microsoft.com/office/drawing/2017/model3d" xmlns:o="urn:schemas-microsoft-com:office:office" xmlns:oel="http://schemas.microsoft.com/office/2019/extlst" xmlns:r="http://schemas.openxmlformats.org/officeDocument/2006/relationships" xmlns:m="http://schemas.openxmlformats.org/officeDocument/2006/math" xmlns:v="urn:schemas-microsoft-com:vml" xmlns:wp14="http://schemas.microsoft.com/office/word/2010/wordprocessingDrawing" xmlns:wp="http://schemas.openxmlformats.org/drawingml/2006/wordprocessingDrawing" xmlns:w10="urn:schemas-microsoft-com:office:word" xmlns:w="http://schemas.openxmlformats.org/wordprocessingml/2006/main" xmlns:w14="http://schemas.microsoft.com/office/word/2010/wordml" xmlns:w15="http://schemas.microsoft.com/office/word/2012/wordml" xmlns:w16cex="http://schemas.microsoft.com/office/word/2018/wordml/cex" xmlns:w16cid="http://schemas.microsoft.com/office/word/2016/wordml/cid" xmlns:w16="http://schemas.microsoft.com/office/word/2018/wordml" xmlns:w16sdtdh="http://schemas.microsoft.com/office/word/2020/wordml/sdtdatahash" xmlns:w16se="http://schemas.microsoft.com/office/word/2015/wordml/symex" xmlns:wpg="http://schemas.microsoft.com/office/word/2010/wordprocessingGroup" xmlns:wpi="http://schemas.microsoft.com/office/word/2010/wordprocessingInk" xmlns:wne="http://schemas.microsoft.com/office/word/2006/wordml" xmlns:wps="http://schemas.microsoft.com/office/word/2010/wordprocessingShape" mc:Ignorable="w14 w15 w16se w16cid w16 w16cex w16sdtdh wp14">
   <w:body>
     <w:p>
       <w:pPr>
@@ -49,17 +49,12 @@
     </w:p>
     <w:p>
       <w:pPr>
-        <w:pStyle w:val="Normal"/>
-        <w:suppressLineNumbers w:val="0"/>
-        <w:bidi w:val="0"/>
-        <w:spacing w:before="0" w:beforeAutospacing="off" w:after="160" w:afterAutospacing="off" w:line="259" w:lineRule="auto"/>
-        <w:ind w:left="0" w:right="0"/>
         <w:jc w:val="center"/>
       </w:pPr>
       <w:r>
         <w:rPr>
-          <w:b w:val="1"/>
-          <w:bCs w:val="1"/>
+          <w:b/>
+          <w:bCs/>
           <w:sz w:val="72"/>
           <w:szCs w:val="72"/>
         </w:rPr>
@@ -68,15 +63,10 @@
     </w:p>
     <w:p>
       <w:pPr>
-        <w:pStyle w:val="Normal"/>
-        <w:suppressLineNumbers w:val="0"/>
-        <w:bidi w:val="0"/>
-        <w:spacing w:before="0" w:beforeAutospacing="off" w:after="160" w:afterAutospacing="off" w:line="259" w:lineRule="auto"/>
-        <w:ind w:left="0" w:right="0"/>
         <w:jc w:val="center"/>
         <w:rPr>
-          <w:b w:val="1"/>
-          <w:bCs w:val="1"/>
+          <w:b/>
+          <w:bCs/>
           <w:sz w:val="72"/>
           <w:szCs w:val="72"/>
         </w:rPr>
@@ -95,27 +85,13 @@
           <w:sz w:val="48"/>
           <w:szCs w:val="48"/>
         </w:rPr>
-        <w:t>Augusto Z. Vitali,</w:t>
+        <w:t xml:space="preserve">Augusto Z. Vitali, João Victor B. Machado e </w:t>
       </w:r>
       <w:r>
         <w:rPr>
           <w:sz w:val="48"/>
           <w:szCs w:val="48"/>
         </w:rPr>
-        <w:t xml:space="preserve"> Ana Lucia,</w:t>
-      </w:r>
-      <w:r>
-        <w:rPr>
-          <w:sz w:val="48"/>
-          <w:szCs w:val="48"/>
-        </w:rPr>
-        <w:t xml:space="preserve"> João Victor B. Machado e </w:t>
-      </w:r>
-      <w:r>
-        <w:rPr>
-          <w:sz w:val="48"/>
-          <w:szCs w:val="48"/>
-        </w:rPr>
         <w:t>Fernando Gonçalves</w:t>
       </w:r>
     </w:p>
@@ -254,7 +230,6 @@
     </w:p>
     <w:p>
       <w:pPr>
-        <w:pStyle w:val="Normal"/>
         <w:jc w:val="center"/>
         <w:rPr>
           <w:sz w:val="28"/>
@@ -273,8 +248,8 @@
       </w:pPr>
       <w:r>
         <w:rPr>
-          <w:b w:val="1"/>
-          <w:bCs w:val="1"/>
+          <w:b/>
+          <w:bCs/>
           <w:sz w:val="28"/>
           <w:szCs w:val="28"/>
         </w:rPr>
@@ -282,70 +257,55 @@
       </w:r>
     </w:p>
     <w:p>
-      <w:pPr>
-        <w:pStyle w:val="Normal"/>
-      </w:pPr>
-      <w:r>
-        <w:rPr>
-          <w:rFonts w:ascii="Arial" w:hAnsi="Arial" w:eastAsia="Arial" w:cs="Arial"/>
-          <w:b w:val="1"/>
-          <w:bCs w:val="1"/>
-          <w:noProof w:val="0"/>
-          <w:sz w:val="24"/>
-          <w:szCs w:val="24"/>
-          <w:lang w:val="pt-BR"/>
+      <w:r>
+        <w:rPr>
+          <w:rFonts w:ascii="Arial" w:eastAsia="Arial" w:hAnsi="Arial" w:cs="Arial"/>
+          <w:b/>
+          <w:bCs/>
+          <w:sz w:val="24"/>
+          <w:szCs w:val="24"/>
         </w:rPr>
         <w:t xml:space="preserve">EcoMundos </w:t>
       </w:r>
       <w:r>
         <w:rPr>
-          <w:rFonts w:ascii="Arial" w:hAnsi="Arial" w:eastAsia="Arial" w:cs="Arial"/>
-          <w:noProof w:val="0"/>
-          <w:sz w:val="24"/>
-          <w:szCs w:val="24"/>
-          <w:lang w:val="pt-BR"/>
+          <w:rFonts w:ascii="Arial" w:eastAsia="Arial" w:hAnsi="Arial" w:cs="Arial"/>
+          <w:sz w:val="24"/>
+          <w:szCs w:val="24"/>
         </w:rPr>
         <w:t>é um jogo de aventura em um mundo apocalíptico, onde o jogador deve limpar o ambiente, coletando lixo e colocando-o nos locais certos de reciclagem. Enfrentando inimigos poluidores, como ratos e baratas, o personagem usa um machado ou spray para combatê-los. A vida dos inimigos depende do nível de poluição, e ao descartar lixo corretamente, o jogador ganha upgrades, enquanto errar no descarte fortalece os inimigos. O objetivo é restaurar o equilíbrio ecológico enquanto sobrevive e enfrenta os perigos do mundo contaminado.</w:t>
       </w:r>
     </w:p>
     <w:p>
       <w:pPr>
-        <w:pStyle w:val="Normal"/>
-        <w:suppressLineNumbers w:val="0"/>
-        <w:bidi w:val="0"/>
-        <w:spacing w:before="0" w:beforeAutospacing="off" w:after="160" w:afterAutospacing="off" w:line="259" w:lineRule="auto"/>
-        <w:ind w:left="0" w:right="0"/>
-        <w:jc w:val="left"/>
-        <w:rPr>
-          <w:rFonts w:ascii="Arial" w:hAnsi="Arial" w:eastAsia="Arial" w:cs="Arial"/>
-          <w:i w:val="0"/>
-          <w:iCs w:val="0"/>
-          <w:sz w:val="24"/>
-          <w:szCs w:val="24"/>
-        </w:rPr>
-      </w:pPr>
-    </w:p>
-    <w:p>
-      <w:pPr>
-        <w:rPr>
-          <w:sz w:val="28"/>
-          <w:szCs w:val="28"/>
-        </w:rPr>
-      </w:pPr>
-    </w:p>
-    <w:p>
-      <w:pPr>
-        <w:rPr>
-          <w:b/>
-          <w:bCs/>
-          <w:sz w:val="28"/>
-          <w:szCs w:val="28"/>
-        </w:rPr>
-      </w:pPr>
-      <w:r>
-        <w:rPr>
-          <w:b w:val="1"/>
-          <w:bCs w:val="1"/>
+        <w:rPr>
+          <w:rFonts w:ascii="Arial" w:eastAsia="Arial" w:hAnsi="Arial" w:cs="Arial"/>
+          <w:sz w:val="24"/>
+          <w:szCs w:val="24"/>
+        </w:rPr>
+      </w:pPr>
+    </w:p>
+    <w:p>
+      <w:pPr>
+        <w:rPr>
+          <w:sz w:val="28"/>
+          <w:szCs w:val="28"/>
+        </w:rPr>
+      </w:pPr>
+    </w:p>
+    <w:p>
+      <w:pPr>
+        <w:rPr>
+          <w:b/>
+          <w:bCs/>
+          <w:sz w:val="28"/>
+          <w:szCs w:val="28"/>
+        </w:rPr>
+      </w:pPr>
+      <w:r>
+        <w:rPr>
+          <w:b/>
+          <w:bCs/>
           <w:sz w:val="28"/>
           <w:szCs w:val="28"/>
         </w:rPr>
@@ -400,8 +360,8 @@
       </w:pPr>
       <w:r>
         <w:rPr>
-          <w:b w:val="1"/>
-          <w:bCs w:val="1"/>
+          <w:b/>
+          <w:bCs/>
           <w:sz w:val="28"/>
           <w:szCs w:val="28"/>
         </w:rPr>
@@ -434,11 +394,11 @@
     <w:p>
       <w:pPr>
         <w:rPr>
-          <w:rFonts w:ascii="Times New Roman" w:hAnsi="Times New Roman" w:eastAsia="Times New Roman" w:cs="Times New Roman"/>
-          <w:b w:val="1"/>
-          <w:bCs w:val="1"/>
-          <w:i w:val="1"/>
-          <w:iCs w:val="1"/>
+          <w:rFonts w:ascii="Times New Roman" w:eastAsia="Times New Roman" w:hAnsi="Times New Roman" w:cs="Times New Roman"/>
+          <w:b/>
+          <w:bCs/>
+          <w:i/>
+          <w:iCs/>
           <w:sz w:val="24"/>
           <w:szCs w:val="24"/>
           <w:lang w:eastAsia="pt-BR"/>
@@ -446,8 +406,8 @@
       </w:pPr>
       <w:r>
         <w:rPr>
-          <w:b w:val="1"/>
-          <w:bCs w:val="1"/>
+          <w:b/>
+          <w:bCs/>
           <w:sz w:val="28"/>
           <w:szCs w:val="28"/>
         </w:rPr>
@@ -480,10 +440,10 @@
           <w:tcPr>
             <w:tcW w:w="2377" w:type="dxa"/>
             <w:tcBorders>
-              <w:top w:val="single" w:color="000000" w:themeColor="text1" w:sz="8" w:space="0"/>
-              <w:left w:val="single" w:color="000000" w:themeColor="text1" w:sz="8" w:space="0"/>
-              <w:bottom w:val="single" w:color="000000" w:themeColor="text1" w:sz="8" w:space="0"/>
-              <w:right w:val="single" w:color="000000" w:themeColor="text1" w:sz="8" w:space="0"/>
+              <w:top w:val="single" w:sz="8" w:space="0" w:color="000000" w:themeColor="text1"/>
+              <w:left w:val="single" w:sz="8" w:space="0" w:color="000000" w:themeColor="text1"/>
+              <w:bottom w:val="single" w:sz="8" w:space="0" w:color="000000" w:themeColor="text1"/>
+              <w:right w:val="single" w:sz="8" w:space="0" w:color="000000" w:themeColor="text1"/>
             </w:tcBorders>
             <w:tcMar>
               <w:top w:w="100" w:type="dxa"/>
@@ -497,7 +457,7 @@
             <w:pPr>
               <w:spacing w:after="0" w:line="240" w:lineRule="auto"/>
               <w:rPr>
-                <w:rFonts w:ascii="Times New Roman" w:hAnsi="Times New Roman" w:eastAsia="Times New Roman" w:cs="Times New Roman"/>
+                <w:rFonts w:ascii="Times New Roman" w:eastAsia="Times New Roman" w:hAnsi="Times New Roman" w:cs="Times New Roman"/>
                 <w:sz w:val="24"/>
                 <w:szCs w:val="24"/>
                 <w:lang w:eastAsia="pt-BR"/>
@@ -505,7 +465,7 @@
             </w:pPr>
             <w:r>
               <w:rPr>
-                <w:rFonts w:ascii="Trebuchet MS" w:hAnsi="Trebuchet MS" w:eastAsia="Times New Roman" w:cs="Times New Roman"/>
+                <w:rFonts w:ascii="Trebuchet MS" w:eastAsia="Times New Roman" w:hAnsi="Trebuchet MS" w:cs="Times New Roman"/>
                 <w:color w:val="000000"/>
                 <w:sz w:val="26"/>
                 <w:szCs w:val="26"/>
@@ -519,10 +479,10 @@
           <w:tcPr>
             <w:tcW w:w="2257" w:type="dxa"/>
             <w:tcBorders>
-              <w:top w:val="single" w:color="000000" w:themeColor="text1" w:sz="8" w:space="0"/>
-              <w:left w:val="single" w:color="000000" w:themeColor="text1" w:sz="8" w:space="0"/>
-              <w:bottom w:val="single" w:color="000000" w:themeColor="text1" w:sz="8" w:space="0"/>
-              <w:right w:val="single" w:color="000000" w:themeColor="text1" w:sz="8" w:space="0"/>
+              <w:top w:val="single" w:sz="8" w:space="0" w:color="000000" w:themeColor="text1"/>
+              <w:left w:val="single" w:sz="8" w:space="0" w:color="000000" w:themeColor="text1"/>
+              <w:bottom w:val="single" w:sz="8" w:space="0" w:color="000000" w:themeColor="text1"/>
+              <w:right w:val="single" w:sz="8" w:space="0" w:color="000000" w:themeColor="text1"/>
             </w:tcBorders>
             <w:tcMar>
               <w:top w:w="100" w:type="dxa"/>
@@ -536,7 +496,7 @@
             <w:pPr>
               <w:spacing w:after="0" w:line="240" w:lineRule="auto"/>
               <w:rPr>
-                <w:rFonts w:ascii="Times New Roman" w:hAnsi="Times New Roman" w:eastAsia="Times New Roman" w:cs="Times New Roman"/>
+                <w:rFonts w:ascii="Times New Roman" w:eastAsia="Times New Roman" w:hAnsi="Times New Roman" w:cs="Times New Roman"/>
                 <w:sz w:val="24"/>
                 <w:szCs w:val="24"/>
                 <w:lang w:eastAsia="pt-BR"/>
@@ -544,7 +504,7 @@
             </w:pPr>
             <w:r>
               <w:rPr>
-                <w:rFonts w:ascii="Trebuchet MS" w:hAnsi="Trebuchet MS" w:eastAsia="Times New Roman" w:cs="Times New Roman"/>
+                <w:rFonts w:ascii="Trebuchet MS" w:eastAsia="Times New Roman" w:hAnsi="Trebuchet MS" w:cs="Times New Roman"/>
                 <w:color w:val="000000"/>
                 <w:sz w:val="26"/>
                 <w:szCs w:val="26"/>
@@ -563,10 +523,10 @@
           <w:tcPr>
             <w:tcW w:w="2377" w:type="dxa"/>
             <w:tcBorders>
-              <w:top w:val="single" w:color="000000" w:themeColor="text1" w:sz="8" w:space="0"/>
-              <w:left w:val="single" w:color="000000" w:themeColor="text1" w:sz="8" w:space="0"/>
-              <w:bottom w:val="single" w:color="000000" w:themeColor="text1" w:sz="8" w:space="0"/>
-              <w:right w:val="single" w:color="000000" w:themeColor="text1" w:sz="8" w:space="0"/>
+              <w:top w:val="single" w:sz="8" w:space="0" w:color="000000" w:themeColor="text1"/>
+              <w:left w:val="single" w:sz="8" w:space="0" w:color="000000" w:themeColor="text1"/>
+              <w:bottom w:val="single" w:sz="8" w:space="0" w:color="000000" w:themeColor="text1"/>
+              <w:right w:val="single" w:sz="8" w:space="0" w:color="000000" w:themeColor="text1"/>
             </w:tcBorders>
             <w:tcMar>
               <w:top w:w="100" w:type="dxa"/>
@@ -580,7 +540,7 @@
             <w:pPr>
               <w:spacing w:after="0" w:line="240" w:lineRule="auto"/>
               <w:rPr>
-                <w:rFonts w:ascii="Times New Roman" w:hAnsi="Times New Roman" w:eastAsia="Times New Roman" w:cs="Times New Roman"/>
+                <w:rFonts w:ascii="Times New Roman" w:eastAsia="Times New Roman" w:hAnsi="Times New Roman" w:cs="Times New Roman"/>
                 <w:sz w:val="24"/>
                 <w:szCs w:val="24"/>
                 <w:lang w:eastAsia="pt-BR"/>
@@ -588,7 +548,7 @@
             </w:pPr>
             <w:r>
               <w:rPr>
-                <w:rFonts w:ascii="Trebuchet MS" w:hAnsi="Trebuchet MS" w:eastAsia="Times New Roman" w:cs="Times New Roman"/>
+                <w:rFonts w:ascii="Trebuchet MS" w:eastAsia="Times New Roman" w:hAnsi="Trebuchet MS" w:cs="Times New Roman"/>
                 <w:color w:val="666666"/>
                 <w:sz w:val="26"/>
                 <w:szCs w:val="26"/>
@@ -598,7 +558,7 @@
             </w:r>
             <w:r>
               <w:rPr>
-                <w:rFonts w:ascii="Trebuchet MS" w:hAnsi="Trebuchet MS" w:eastAsia="Times New Roman" w:cs="Times New Roman"/>
+                <w:rFonts w:ascii="Trebuchet MS" w:eastAsia="Times New Roman" w:hAnsi="Trebuchet MS" w:cs="Times New Roman"/>
                 <w:color w:val="666666"/>
                 <w:sz w:val="26"/>
                 <w:szCs w:val="26"/>
@@ -612,10 +572,10 @@
           <w:tcPr>
             <w:tcW w:w="2257" w:type="dxa"/>
             <w:tcBorders>
-              <w:top w:val="single" w:color="000000" w:themeColor="text1" w:sz="8" w:space="0"/>
-              <w:left w:val="single" w:color="000000" w:themeColor="text1" w:sz="8" w:space="0"/>
-              <w:bottom w:val="single" w:color="000000" w:themeColor="text1" w:sz="8" w:space="0"/>
-              <w:right w:val="single" w:color="000000" w:themeColor="text1" w:sz="8" w:space="0"/>
+              <w:top w:val="single" w:sz="8" w:space="0" w:color="000000" w:themeColor="text1"/>
+              <w:left w:val="single" w:sz="8" w:space="0" w:color="000000" w:themeColor="text1"/>
+              <w:bottom w:val="single" w:sz="8" w:space="0" w:color="000000" w:themeColor="text1"/>
+              <w:right w:val="single" w:sz="8" w:space="0" w:color="000000" w:themeColor="text1"/>
             </w:tcBorders>
             <w:tcMar>
               <w:top w:w="100" w:type="dxa"/>
@@ -629,7 +589,7 @@
             <w:pPr>
               <w:spacing w:after="0" w:line="240" w:lineRule="auto"/>
               <w:rPr>
-                <w:rFonts w:ascii="Times New Roman" w:hAnsi="Times New Roman" w:eastAsia="Times New Roman" w:cs="Times New Roman"/>
+                <w:rFonts w:ascii="Times New Roman" w:eastAsia="Times New Roman" w:hAnsi="Times New Roman" w:cs="Times New Roman"/>
                 <w:sz w:val="24"/>
                 <w:szCs w:val="24"/>
                 <w:lang w:eastAsia="pt-BR"/>
@@ -637,7 +597,7 @@
             </w:pPr>
             <w:r>
               <w:rPr>
-                <w:rFonts w:ascii="Trebuchet MS" w:hAnsi="Trebuchet MS" w:eastAsia="Times New Roman" w:cs="Times New Roman"/>
+                <w:rFonts w:ascii="Trebuchet MS" w:eastAsia="Times New Roman" w:hAnsi="Trebuchet MS" w:cs="Times New Roman"/>
                 <w:color w:val="666666"/>
                 <w:sz w:val="26"/>
                 <w:szCs w:val="26"/>
@@ -656,10 +616,10 @@
           <w:tcPr>
             <w:tcW w:w="2377" w:type="dxa"/>
             <w:tcBorders>
-              <w:top w:val="single" w:color="000000" w:themeColor="text1" w:sz="8" w:space="0"/>
-              <w:left w:val="single" w:color="000000" w:themeColor="text1" w:sz="8" w:space="0"/>
-              <w:bottom w:val="single" w:color="000000" w:themeColor="text1" w:sz="8" w:space="0"/>
-              <w:right w:val="single" w:color="000000" w:themeColor="text1" w:sz="8" w:space="0"/>
+              <w:top w:val="single" w:sz="8" w:space="0" w:color="000000" w:themeColor="text1"/>
+              <w:left w:val="single" w:sz="8" w:space="0" w:color="000000" w:themeColor="text1"/>
+              <w:bottom w:val="single" w:sz="8" w:space="0" w:color="000000" w:themeColor="text1"/>
+              <w:right w:val="single" w:sz="8" w:space="0" w:color="000000" w:themeColor="text1"/>
             </w:tcBorders>
             <w:tcMar>
               <w:top w:w="100" w:type="dxa"/>
@@ -671,16 +631,11 @@
           </w:tcPr>
           <w:p>
             <w:pPr>
-              <w:pStyle w:val="Normal"/>
-              <w:suppressLineNumbers w:val="0"/>
-              <w:bidi w:val="0"/>
-              <w:spacing w:before="0" w:beforeAutospacing="off" w:after="0" w:afterAutospacing="off" w:line="240" w:lineRule="auto"/>
-              <w:ind w:left="0" w:right="0"/>
-              <w:jc w:val="left"/>
-            </w:pPr>
-            <w:r>
-              <w:rPr>
-                <w:rFonts w:ascii="Trebuchet MS" w:hAnsi="Trebuchet MS" w:eastAsia="Times New Roman" w:cs="Times New Roman"/>
+              <w:spacing w:after="0" w:line="240" w:lineRule="auto"/>
+            </w:pPr>
+            <w:r>
+              <w:rPr>
+                <w:rFonts w:ascii="Trebuchet MS" w:eastAsia="Times New Roman" w:hAnsi="Trebuchet MS" w:cs="Times New Roman"/>
                 <w:color w:val="666666"/>
                 <w:sz w:val="26"/>
                 <w:szCs w:val="26"/>
@@ -694,10 +649,10 @@
           <w:tcPr>
             <w:tcW w:w="2257" w:type="dxa"/>
             <w:tcBorders>
-              <w:top w:val="single" w:color="000000" w:themeColor="text1" w:sz="8" w:space="0"/>
-              <w:left w:val="single" w:color="000000" w:themeColor="text1" w:sz="8" w:space="0"/>
-              <w:bottom w:val="single" w:color="000000" w:themeColor="text1" w:sz="8" w:space="0"/>
-              <w:right w:val="single" w:color="000000" w:themeColor="text1" w:sz="8" w:space="0"/>
+              <w:top w:val="single" w:sz="8" w:space="0" w:color="000000" w:themeColor="text1"/>
+              <w:left w:val="single" w:sz="8" w:space="0" w:color="000000" w:themeColor="text1"/>
+              <w:bottom w:val="single" w:sz="8" w:space="0" w:color="000000" w:themeColor="text1"/>
+              <w:right w:val="single" w:sz="8" w:space="0" w:color="000000" w:themeColor="text1"/>
             </w:tcBorders>
             <w:tcMar>
               <w:top w:w="100" w:type="dxa"/>
@@ -709,16 +664,11 @@
           </w:tcPr>
           <w:p>
             <w:pPr>
-              <w:pStyle w:val="Normal"/>
-              <w:suppressLineNumbers w:val="0"/>
-              <w:bidi w:val="0"/>
-              <w:spacing w:before="0" w:beforeAutospacing="off" w:after="0" w:afterAutospacing="off" w:line="240" w:lineRule="auto"/>
-              <w:ind w:left="0" w:right="0"/>
-              <w:jc w:val="left"/>
-            </w:pPr>
-            <w:r>
-              <w:rPr>
-                <w:rFonts w:ascii="Trebuchet MS" w:hAnsi="Trebuchet MS" w:eastAsia="Times New Roman" w:cs="Times New Roman"/>
+              <w:spacing w:after="0" w:line="240" w:lineRule="auto"/>
+            </w:pPr>
+            <w:r>
+              <w:rPr>
+                <w:rFonts w:ascii="Trebuchet MS" w:eastAsia="Times New Roman" w:hAnsi="Trebuchet MS" w:cs="Times New Roman"/>
                 <w:color w:val="666666"/>
                 <w:sz w:val="26"/>
                 <w:szCs w:val="26"/>
@@ -737,10 +687,10 @@
           <w:tcPr>
             <w:tcW w:w="2377" w:type="dxa"/>
             <w:tcBorders>
-              <w:top w:val="single" w:color="000000" w:themeColor="text1" w:sz="8" w:space="0"/>
-              <w:left w:val="single" w:color="000000" w:themeColor="text1" w:sz="8" w:space="0"/>
-              <w:bottom w:val="single" w:color="000000" w:themeColor="text1" w:sz="8" w:space="0"/>
-              <w:right w:val="single" w:color="000000" w:themeColor="text1" w:sz="8" w:space="0"/>
+              <w:top w:val="single" w:sz="8" w:space="0" w:color="000000" w:themeColor="text1"/>
+              <w:left w:val="single" w:sz="8" w:space="0" w:color="000000" w:themeColor="text1"/>
+              <w:bottom w:val="single" w:sz="8" w:space="0" w:color="000000" w:themeColor="text1"/>
+              <w:right w:val="single" w:sz="8" w:space="0" w:color="000000" w:themeColor="text1"/>
             </w:tcBorders>
             <w:tcMar>
               <w:top w:w="100" w:type="dxa"/>
@@ -752,14 +702,9 @@
           </w:tcPr>
           <w:p>
             <w:pPr>
-              <w:pStyle w:val="Normal"/>
-              <w:suppressLineNumbers w:val="0"/>
-              <w:bidi w:val="0"/>
-              <w:spacing w:before="0" w:beforeAutospacing="off" w:after="0" w:afterAutospacing="off" w:line="240" w:lineRule="auto"/>
-              <w:ind w:left="0" w:right="0"/>
-              <w:jc w:val="left"/>
-              <w:rPr>
-                <w:rFonts w:ascii="Trebuchet MS" w:hAnsi="Trebuchet MS" w:eastAsia="Times New Roman" w:cs="Times New Roman"/>
+              <w:spacing w:after="0" w:line="240" w:lineRule="auto"/>
+              <w:rPr>
+                <w:rFonts w:ascii="Trebuchet MS" w:eastAsia="Times New Roman" w:hAnsi="Trebuchet MS" w:cs="Times New Roman"/>
                 <w:color w:val="666666"/>
                 <w:sz w:val="26"/>
                 <w:szCs w:val="26"/>
@@ -768,7 +713,7 @@
             </w:pPr>
             <w:r>
               <w:rPr>
-                <w:rFonts w:ascii="Trebuchet MS" w:hAnsi="Trebuchet MS" w:eastAsia="Times New Roman" w:cs="Times New Roman"/>
+                <w:rFonts w:ascii="Trebuchet MS" w:eastAsia="Times New Roman" w:hAnsi="Trebuchet MS" w:cs="Times New Roman"/>
                 <w:color w:val="666666"/>
                 <w:sz w:val="26"/>
                 <w:szCs w:val="26"/>
@@ -782,10 +727,10 @@
           <w:tcPr>
             <w:tcW w:w="2257" w:type="dxa"/>
             <w:tcBorders>
-              <w:top w:val="single" w:color="000000" w:themeColor="text1" w:sz="8" w:space="0"/>
-              <w:left w:val="single" w:color="000000" w:themeColor="text1" w:sz="8" w:space="0"/>
-              <w:bottom w:val="single" w:color="000000" w:themeColor="text1" w:sz="8" w:space="0"/>
-              <w:right w:val="single" w:color="000000" w:themeColor="text1" w:sz="8" w:space="0"/>
+              <w:top w:val="single" w:sz="8" w:space="0" w:color="000000" w:themeColor="text1"/>
+              <w:left w:val="single" w:sz="8" w:space="0" w:color="000000" w:themeColor="text1"/>
+              <w:bottom w:val="single" w:sz="8" w:space="0" w:color="000000" w:themeColor="text1"/>
+              <w:right w:val="single" w:sz="8" w:space="0" w:color="000000" w:themeColor="text1"/>
             </w:tcBorders>
             <w:tcMar>
               <w:top w:w="100" w:type="dxa"/>
@@ -797,14 +742,9 @@
           </w:tcPr>
           <w:p>
             <w:pPr>
-              <w:pStyle w:val="Normal"/>
-              <w:suppressLineNumbers w:val="0"/>
-              <w:bidi w:val="0"/>
-              <w:spacing w:before="0" w:beforeAutospacing="off" w:after="0" w:afterAutospacing="off" w:line="240" w:lineRule="auto"/>
-              <w:ind w:left="0" w:right="0"/>
-              <w:jc w:val="left"/>
-              <w:rPr>
-                <w:rFonts w:ascii="Trebuchet MS" w:hAnsi="Trebuchet MS" w:eastAsia="Times New Roman" w:cs="Times New Roman"/>
+              <w:spacing w:after="0" w:line="240" w:lineRule="auto"/>
+              <w:rPr>
+                <w:rFonts w:ascii="Trebuchet MS" w:eastAsia="Times New Roman" w:hAnsi="Trebuchet MS" w:cs="Times New Roman"/>
                 <w:color w:val="666666"/>
                 <w:sz w:val="26"/>
                 <w:szCs w:val="26"/>
@@ -813,7 +753,7 @@
             </w:pPr>
             <w:r>
               <w:rPr>
-                <w:rFonts w:ascii="Trebuchet MS" w:hAnsi="Trebuchet MS" w:eastAsia="Times New Roman" w:cs="Times New Roman"/>
+                <w:rFonts w:ascii="Trebuchet MS" w:eastAsia="Times New Roman" w:hAnsi="Trebuchet MS" w:cs="Times New Roman"/>
                 <w:color w:val="666666"/>
                 <w:sz w:val="26"/>
                 <w:szCs w:val="26"/>
@@ -832,10 +772,10 @@
           <w:tcPr>
             <w:tcW w:w="2377" w:type="dxa"/>
             <w:tcBorders>
-              <w:top w:val="single" w:color="000000" w:themeColor="text1" w:sz="8" w:space="0"/>
-              <w:left w:val="single" w:color="000000" w:themeColor="text1" w:sz="8" w:space="0"/>
-              <w:bottom w:val="single" w:color="000000" w:themeColor="text1" w:sz="8" w:space="0"/>
-              <w:right w:val="single" w:color="000000" w:themeColor="text1" w:sz="8" w:space="0"/>
+              <w:top w:val="single" w:sz="8" w:space="0" w:color="000000" w:themeColor="text1"/>
+              <w:left w:val="single" w:sz="8" w:space="0" w:color="000000" w:themeColor="text1"/>
+              <w:bottom w:val="single" w:sz="8" w:space="0" w:color="000000" w:themeColor="text1"/>
+              <w:right w:val="single" w:sz="8" w:space="0" w:color="000000" w:themeColor="text1"/>
             </w:tcBorders>
             <w:tcMar>
               <w:top w:w="100" w:type="dxa"/>
@@ -847,11 +787,9 @@
           </w:tcPr>
           <w:p>
             <w:pPr>
-              <w:pStyle w:val="Normal"/>
               <w:spacing w:line="240" w:lineRule="auto"/>
-              <w:jc w:val="left"/>
-              <w:rPr>
-                <w:rFonts w:ascii="Trebuchet MS" w:hAnsi="Trebuchet MS" w:eastAsia="Times New Roman" w:cs="Times New Roman"/>
+              <w:rPr>
+                <w:rFonts w:ascii="Trebuchet MS" w:eastAsia="Times New Roman" w:hAnsi="Trebuchet MS" w:cs="Times New Roman"/>
                 <w:color w:val="666666"/>
                 <w:sz w:val="26"/>
                 <w:szCs w:val="26"/>
@@ -860,7 +798,7 @@
             </w:pPr>
             <w:r>
               <w:rPr>
-                <w:rFonts w:ascii="Trebuchet MS" w:hAnsi="Trebuchet MS" w:eastAsia="Times New Roman" w:cs="Times New Roman"/>
+                <w:rFonts w:ascii="Trebuchet MS" w:eastAsia="Times New Roman" w:hAnsi="Trebuchet MS" w:cs="Times New Roman"/>
                 <w:color w:val="666666"/>
                 <w:sz w:val="26"/>
                 <w:szCs w:val="26"/>
@@ -874,10 +812,10 @@
           <w:tcPr>
             <w:tcW w:w="2257" w:type="dxa"/>
             <w:tcBorders>
-              <w:top w:val="single" w:color="000000" w:themeColor="text1" w:sz="8" w:space="0"/>
-              <w:left w:val="single" w:color="000000" w:themeColor="text1" w:sz="8" w:space="0"/>
-              <w:bottom w:val="single" w:color="000000" w:themeColor="text1" w:sz="8" w:space="0"/>
-              <w:right w:val="single" w:color="000000" w:themeColor="text1" w:sz="8" w:space="0"/>
+              <w:top w:val="single" w:sz="8" w:space="0" w:color="000000" w:themeColor="text1"/>
+              <w:left w:val="single" w:sz="8" w:space="0" w:color="000000" w:themeColor="text1"/>
+              <w:bottom w:val="single" w:sz="8" w:space="0" w:color="000000" w:themeColor="text1"/>
+              <w:right w:val="single" w:sz="8" w:space="0" w:color="000000" w:themeColor="text1"/>
             </w:tcBorders>
             <w:tcMar>
               <w:top w:w="100" w:type="dxa"/>
@@ -889,11 +827,9 @@
           </w:tcPr>
           <w:p>
             <w:pPr>
-              <w:pStyle w:val="Normal"/>
               <w:spacing w:line="240" w:lineRule="auto"/>
-              <w:jc w:val="left"/>
-              <w:rPr>
-                <w:rFonts w:ascii="Trebuchet MS" w:hAnsi="Trebuchet MS" w:eastAsia="Times New Roman" w:cs="Times New Roman"/>
+              <w:rPr>
+                <w:rFonts w:ascii="Trebuchet MS" w:eastAsia="Times New Roman" w:hAnsi="Trebuchet MS" w:cs="Times New Roman"/>
                 <w:color w:val="666666"/>
                 <w:sz w:val="26"/>
                 <w:szCs w:val="26"/>
@@ -902,7 +838,7 @@
             </w:pPr>
             <w:r>
               <w:rPr>
-                <w:rFonts w:ascii="Trebuchet MS" w:hAnsi="Trebuchet MS" w:eastAsia="Times New Roman" w:cs="Times New Roman"/>
+                <w:rFonts w:ascii="Trebuchet MS" w:eastAsia="Times New Roman" w:hAnsi="Trebuchet MS" w:cs="Times New Roman"/>
                 <w:color w:val="666666"/>
                 <w:sz w:val="26"/>
                 <w:szCs w:val="26"/>
@@ -921,10 +857,10 @@
           <w:tcPr>
             <w:tcW w:w="2377" w:type="dxa"/>
             <w:tcBorders>
-              <w:top w:val="single" w:color="000000" w:themeColor="text1" w:sz="8" w:space="0"/>
-              <w:left w:val="single" w:color="000000" w:themeColor="text1" w:sz="8" w:space="0"/>
-              <w:bottom w:val="single" w:color="000000" w:themeColor="text1" w:sz="8" w:space="0"/>
-              <w:right w:val="single" w:color="000000" w:themeColor="text1" w:sz="8" w:space="0"/>
+              <w:top w:val="single" w:sz="8" w:space="0" w:color="000000" w:themeColor="text1"/>
+              <w:left w:val="single" w:sz="8" w:space="0" w:color="000000" w:themeColor="text1"/>
+              <w:bottom w:val="single" w:sz="8" w:space="0" w:color="000000" w:themeColor="text1"/>
+              <w:right w:val="single" w:sz="8" w:space="0" w:color="000000" w:themeColor="text1"/>
             </w:tcBorders>
             <w:tcMar>
               <w:top w:w="100" w:type="dxa"/>
@@ -936,14 +872,9 @@
           </w:tcPr>
           <w:p>
             <w:pPr>
-              <w:pStyle w:val="Normal"/>
-              <w:suppressLineNumbers w:val="0"/>
-              <w:bidi w:val="0"/>
-              <w:spacing w:before="0" w:beforeAutospacing="off" w:after="0" w:afterAutospacing="off" w:line="240" w:lineRule="auto"/>
-              <w:ind w:left="0" w:right="0"/>
-              <w:jc w:val="left"/>
-              <w:rPr>
-                <w:rFonts w:ascii="Trebuchet MS" w:hAnsi="Trebuchet MS" w:eastAsia="Times New Roman" w:cs="Times New Roman"/>
+              <w:spacing w:after="0" w:line="240" w:lineRule="auto"/>
+              <w:rPr>
+                <w:rFonts w:ascii="Trebuchet MS" w:eastAsia="Times New Roman" w:hAnsi="Trebuchet MS" w:cs="Times New Roman"/>
                 <w:color w:val="666666"/>
                 <w:sz w:val="26"/>
                 <w:szCs w:val="26"/>
@@ -952,12 +883,13 @@
             </w:pPr>
             <w:r>
               <w:rPr>
-                <w:rFonts w:ascii="Trebuchet MS" w:hAnsi="Trebuchet MS" w:eastAsia="Times New Roman" w:cs="Times New Roman"/>
+                <w:rFonts w:ascii="Trebuchet MS" w:eastAsia="Times New Roman" w:hAnsi="Trebuchet MS" w:cs="Times New Roman"/>
                 <w:color w:val="666666"/>
                 <w:sz w:val="26"/>
                 <w:szCs w:val="26"/>
                 <w:lang w:eastAsia="pt-BR"/>
               </w:rPr>
+              <w:lastRenderedPageBreak/>
               <w:t>Shift</w:t>
             </w:r>
           </w:p>
@@ -966,10 +898,10 @@
           <w:tcPr>
             <w:tcW w:w="2257" w:type="dxa"/>
             <w:tcBorders>
-              <w:top w:val="single" w:color="000000" w:themeColor="text1" w:sz="8" w:space="0"/>
-              <w:left w:val="single" w:color="000000" w:themeColor="text1" w:sz="8" w:space="0"/>
-              <w:bottom w:val="single" w:color="000000" w:themeColor="text1" w:sz="8" w:space="0"/>
-              <w:right w:val="single" w:color="000000" w:themeColor="text1" w:sz="8" w:space="0"/>
+              <w:top w:val="single" w:sz="8" w:space="0" w:color="000000" w:themeColor="text1"/>
+              <w:left w:val="single" w:sz="8" w:space="0" w:color="000000" w:themeColor="text1"/>
+              <w:bottom w:val="single" w:sz="8" w:space="0" w:color="000000" w:themeColor="text1"/>
+              <w:right w:val="single" w:sz="8" w:space="0" w:color="000000" w:themeColor="text1"/>
             </w:tcBorders>
             <w:tcMar>
               <w:top w:w="100" w:type="dxa"/>
@@ -981,16 +913,11 @@
           </w:tcPr>
           <w:p>
             <w:pPr>
-              <w:pStyle w:val="Normal"/>
-              <w:suppressLineNumbers w:val="0"/>
-              <w:bidi w:val="0"/>
-              <w:spacing w:before="0" w:beforeAutospacing="off" w:after="0" w:afterAutospacing="off" w:line="240" w:lineRule="auto"/>
-              <w:ind w:left="0" w:right="0"/>
-              <w:jc w:val="left"/>
-            </w:pPr>
-            <w:r>
-              <w:rPr>
-                <w:rFonts w:ascii="Trebuchet MS" w:hAnsi="Trebuchet MS" w:eastAsia="Times New Roman" w:cs="Times New Roman"/>
+              <w:spacing w:after="0" w:line="240" w:lineRule="auto"/>
+            </w:pPr>
+            <w:r>
+              <w:rPr>
+                <w:rFonts w:ascii="Trebuchet MS" w:eastAsia="Times New Roman" w:hAnsi="Trebuchet MS" w:cs="Times New Roman"/>
                 <w:color w:val="666666"/>
                 <w:sz w:val="26"/>
                 <w:szCs w:val="26"/>
@@ -1002,66 +929,59 @@
         </w:tc>
       </w:tr>
     </w:tbl>
-    <w:p w14:noSpellErr="1">
-      <w:pPr>
-        <w:pStyle w:val="Normal"/>
-        <w:rPr>
-          <w:b w:val="1"/>
-          <w:bCs w:val="1"/>
-          <w:sz w:val="28"/>
-          <w:szCs w:val="28"/>
-        </w:rPr>
-      </w:pPr>
-    </w:p>
-    <w:p w14:noSpellErr="1">
-      <w:pPr>
-        <w:pStyle w:val="Normal"/>
-        <w:rPr>
-          <w:b w:val="1"/>
-          <w:bCs w:val="1"/>
-          <w:sz w:val="28"/>
-          <w:szCs w:val="28"/>
-        </w:rPr>
-      </w:pPr>
-    </w:p>
-    <w:p>
-      <w:pPr>
-        <w:pStyle w:val="Normal"/>
-        <w:ind/>
-        <w:rPr>
-          <w:b w:val="1"/>
-          <w:bCs w:val="1"/>
-          <w:sz w:val="28"/>
-          <w:szCs w:val="28"/>
-        </w:rPr>
-      </w:pPr>
-    </w:p>
-    <w:p>
-      <w:pPr>
-        <w:pStyle w:val="Normal"/>
+    <w:p>
+      <w:pPr>
+        <w:rPr>
+          <w:b/>
+          <w:bCs/>
+          <w:sz w:val="28"/>
+          <w:szCs w:val="28"/>
+        </w:rPr>
+      </w:pPr>
+    </w:p>
+    <w:p>
+      <w:pPr>
+        <w:rPr>
+          <w:b/>
+          <w:bCs/>
+          <w:sz w:val="28"/>
+          <w:szCs w:val="28"/>
+        </w:rPr>
+      </w:pPr>
+    </w:p>
+    <w:p>
+      <w:pPr>
+        <w:rPr>
+          <w:b/>
+          <w:bCs/>
+          <w:sz w:val="28"/>
+          <w:szCs w:val="28"/>
+        </w:rPr>
+      </w:pPr>
+    </w:p>
+    <w:p>
+      <w:pPr>
         <w:ind w:firstLine="708"/>
         <w:rPr>
-          <w:rFonts w:ascii="Arial" w:hAnsi="Arial" w:eastAsia="Arial" w:cs="Arial"/>
-          <w:noProof w:val="0"/>
-          <w:sz w:val="24"/>
-          <w:szCs w:val="24"/>
-          <w:lang w:val="pt-BR"/>
-        </w:rPr>
-      </w:pPr>
-    </w:p>
-    <w:p>
-      <w:pPr>
-        <w:rPr>
-          <w:b w:val="1"/>
-          <w:bCs w:val="1"/>
-          <w:sz w:val="28"/>
-          <w:szCs w:val="28"/>
-        </w:rPr>
-      </w:pPr>
-      <w:r>
-        <w:rPr>
-          <w:b w:val="1"/>
-          <w:bCs w:val="1"/>
+          <w:rFonts w:ascii="Arial" w:eastAsia="Arial" w:hAnsi="Arial" w:cs="Arial"/>
+          <w:sz w:val="24"/>
+          <w:szCs w:val="24"/>
+        </w:rPr>
+      </w:pPr>
+    </w:p>
+    <w:p>
+      <w:pPr>
+        <w:rPr>
+          <w:b/>
+          <w:bCs/>
+          <w:sz w:val="28"/>
+          <w:szCs w:val="28"/>
+        </w:rPr>
+      </w:pPr>
+      <w:r>
+        <w:rPr>
+          <w:b/>
+          <w:bCs/>
           <w:sz w:val="28"/>
           <w:szCs w:val="28"/>
         </w:rPr>
@@ -1070,21 +990,16 @@
     </w:p>
     <w:p>
       <w:pPr>
-        <w:pStyle w:val="Normal"/>
-        <w:rPr>
-          <w:b w:val="0"/>
-          <w:bCs w:val="0"/>
+        <w:rPr>
           <w:sz w:val="28"/>
           <w:szCs w:val="28"/>
           <w:lang w:val="en-US"/>
         </w:rPr>
       </w:pPr>
-      <w:hyperlink r:id="R0e400fdaad864284">
+      <w:hyperlink r:id="rId5">
         <w:r>
           <w:rPr>
             <w:rStyle w:val="Hyperlink"/>
-            <w:b w:val="0"/>
-            <w:bCs w:val="0"/>
             <w:sz w:val="28"/>
             <w:szCs w:val="28"/>
             <w:lang w:val="en-US"/>
@@ -1096,26 +1011,26 @@
     <w:p>
       <w:pPr>
         <w:rPr>
-          <w:b w:val="1"/>
-          <w:bCs w:val="1"/>
-          <w:sz w:val="28"/>
-          <w:szCs w:val="28"/>
-        </w:rPr>
-      </w:pPr>
-    </w:p>
-    <w:p>
-      <w:pPr>
-        <w:rPr>
-          <w:b w:val="1"/>
-          <w:bCs w:val="1"/>
-          <w:sz w:val="28"/>
-          <w:szCs w:val="28"/>
-        </w:rPr>
-      </w:pPr>
-      <w:r>
-        <w:rPr>
-          <w:b w:val="1"/>
-          <w:bCs w:val="1"/>
+          <w:b/>
+          <w:bCs/>
+          <w:sz w:val="28"/>
+          <w:szCs w:val="28"/>
+        </w:rPr>
+      </w:pPr>
+    </w:p>
+    <w:p>
+      <w:pPr>
+        <w:rPr>
+          <w:b/>
+          <w:bCs/>
+          <w:sz w:val="28"/>
+          <w:szCs w:val="28"/>
+        </w:rPr>
+      </w:pPr>
+      <w:r>
+        <w:rPr>
+          <w:b/>
+          <w:bCs/>
           <w:sz w:val="28"/>
           <w:szCs w:val="28"/>
         </w:rPr>
@@ -1124,58 +1039,24 @@
     </w:p>
     <w:p>
       <w:pPr>
-        <w:pStyle w:val="Normal"/>
         <w:ind w:firstLine="708"/>
         <w:rPr>
-          <w:rFonts w:ascii="Arial" w:hAnsi="Arial" w:eastAsia="Arial" w:cs="Arial"/>
-          <w:sz w:val="24"/>
-          <w:szCs w:val="24"/>
-        </w:rPr>
-      </w:pPr>
-      <w:r>
-        <w:rPr>
-          <w:rFonts w:ascii="Arial" w:hAnsi="Arial" w:eastAsia="Arial" w:cs="Arial"/>
-          <w:noProof w:val="0"/>
-          <w:sz w:val="24"/>
-          <w:szCs w:val="24"/>
-          <w:lang w:val="pt-BR"/>
-        </w:rPr>
-        <w:t xml:space="preserve">A gameplay de </w:t>
-      </w:r>
-      <w:r>
-        <w:rPr>
-          <w:rFonts w:ascii="Arial" w:hAnsi="Arial" w:eastAsia="Arial" w:cs="Arial"/>
-          <w:noProof w:val="0"/>
-          <w:sz w:val="24"/>
-          <w:szCs w:val="24"/>
-          <w:lang w:val="pt-BR"/>
-        </w:rPr>
-        <w:t>EcoMundos</w:t>
-      </w:r>
-      <w:r>
-        <w:rPr>
-          <w:rFonts w:ascii="Arial" w:hAnsi="Arial" w:eastAsia="Arial" w:cs="Arial"/>
-          <w:noProof w:val="0"/>
-          <w:sz w:val="24"/>
-          <w:szCs w:val="24"/>
-          <w:lang w:val="pt-BR"/>
-        </w:rPr>
-        <w:t xml:space="preserve"> foca na identificação de padrões e no uso de mecânicas ambientais para superar os desafios. O jogador precisa desenvolver habilidades de reflexão rápida e raciocínio lógico para gerenciar a coleta e o descarte de lixo corretamente, além de enfrentar os inimigos e obstáculos. Não é necessário conhecimento prévio de outros jogos, pois o foco está em entender a física do ambiente, a movimentação do personagem e as interações com o mundo conforme o jogo </w:t>
-      </w:r>
-      <w:r>
-        <w:rPr>
-          <w:rFonts w:ascii="Arial" w:hAnsi="Arial" w:eastAsia="Arial" w:cs="Arial"/>
-          <w:noProof w:val="0"/>
-          <w:sz w:val="24"/>
-          <w:szCs w:val="24"/>
-          <w:lang w:val="pt-BR"/>
-        </w:rPr>
-        <w:t>avança.</w:t>
-      </w:r>
-    </w:p>
-    <w:p>
-      <w:pPr>
-        <w:pStyle w:val="Normal"/>
+          <w:rFonts w:ascii="Arial" w:eastAsia="Arial" w:hAnsi="Arial" w:cs="Arial"/>
+          <w:sz w:val="24"/>
+          <w:szCs w:val="24"/>
+        </w:rPr>
+      </w:pPr>
+      <w:r>
+        <w:rPr>
+          <w:rFonts w:ascii="Arial" w:eastAsia="Arial" w:hAnsi="Arial" w:cs="Arial"/>
+          <w:sz w:val="24"/>
+          <w:szCs w:val="24"/>
+        </w:rPr>
+        <w:t>A gameplay de EcoMundos foca na identificação de padrões e no uso de mecânicas ambientais para superar os desafios. O jogador precisa desenvolver habilidades de reflexão rápida e raciocínio lógico para gerenciar a coleta e o descarte de lixo corretamente, além de enfrentar os inimigos e obstáculos. Não é necessário conhecimento prévio de outros jogos, pois o foco está em entender a física do ambiente, a movimentação do personagem e as interações com o mundo conforme o jogo avança.</w:t>
+      </w:r>
+    </w:p>
+    <w:p>
+      <w:pPr>
         <w:rPr>
           <w:sz w:val="28"/>
           <w:szCs w:val="28"/>
@@ -1187,7 +1068,7 @@
         <w:pStyle w:val="PargrafodaLista"/>
         <w:numPr>
           <w:ilvl w:val="0"/>
-          <w:numId w:val="1"/>
+          <w:numId w:val="3"/>
         </w:numPr>
         <w:rPr>
           <w:b/>
@@ -1198,8 +1079,8 @@
       </w:pPr>
       <w:r>
         <w:rPr>
-          <w:b w:val="1"/>
-          <w:bCs w:val="1"/>
+          <w:b/>
+          <w:bCs/>
           <w:sz w:val="28"/>
           <w:szCs w:val="28"/>
         </w:rPr>
@@ -1208,66 +1089,36 @@
     </w:p>
     <w:p>
       <w:pPr>
-        <w:pStyle w:val="Normal"/>
         <w:ind w:firstLine="708"/>
         <w:rPr>
-          <w:rFonts w:ascii="Arial" w:hAnsi="Arial" w:eastAsia="Arial" w:cs="Arial"/>
-          <w:noProof w:val="0"/>
-          <w:sz w:val="24"/>
-          <w:szCs w:val="24"/>
-          <w:lang w:val="pt-BR"/>
-        </w:rPr>
-      </w:pPr>
-      <w:r>
-        <w:rPr>
-          <w:rFonts w:ascii="Arial" w:hAnsi="Arial" w:eastAsia="Arial" w:cs="Arial"/>
-          <w:noProof w:val="0"/>
-          <w:sz w:val="24"/>
-          <w:szCs w:val="24"/>
-          <w:lang w:val="pt-BR"/>
+          <w:rFonts w:ascii="Arial" w:eastAsia="Arial" w:hAnsi="Arial" w:cs="Arial"/>
+          <w:sz w:val="24"/>
+          <w:szCs w:val="24"/>
+        </w:rPr>
+      </w:pPr>
+      <w:r>
+        <w:rPr>
+          <w:rFonts w:ascii="Arial" w:eastAsia="Arial" w:hAnsi="Arial" w:cs="Arial"/>
+          <w:sz w:val="24"/>
+          <w:szCs w:val="24"/>
         </w:rPr>
         <w:t>O jogo é baseado em uma movimentação precisa e rápida, baseado no conhecimento d</w:t>
       </w:r>
       <w:r>
         <w:rPr>
-          <w:rFonts w:ascii="Arial" w:hAnsi="Arial" w:eastAsia="Arial" w:cs="Arial"/>
-          <w:noProof w:val="0"/>
-          <w:sz w:val="24"/>
-          <w:szCs w:val="24"/>
-          <w:lang w:val="pt-BR"/>
-        </w:rPr>
-        <w:t xml:space="preserve">o seu planeta, onde o jogador deve pegar os </w:t>
-      </w:r>
-      <w:r>
-        <w:rPr>
-          <w:rFonts w:ascii="Arial" w:hAnsi="Arial" w:eastAsia="Arial" w:cs="Arial"/>
-          <w:noProof w:val="0"/>
-          <w:sz w:val="24"/>
-          <w:szCs w:val="24"/>
-          <w:lang w:val="pt-BR"/>
-        </w:rPr>
-        <w:t>resíduos</w:t>
-      </w:r>
-      <w:r>
-        <w:rPr>
-          <w:rFonts w:ascii="Arial" w:hAnsi="Arial" w:eastAsia="Arial" w:cs="Arial"/>
-          <w:noProof w:val="0"/>
-          <w:sz w:val="24"/>
-          <w:szCs w:val="24"/>
-          <w:lang w:val="pt-BR"/>
-        </w:rPr>
-        <w:t xml:space="preserve"> de lixo que acelerarão a morte do mundo, colocando-os em seus respectivos locais.</w:t>
-      </w:r>
-    </w:p>
-    <w:p>
-      <w:pPr>
-        <w:pStyle w:val="Normal"/>
-        <w:rPr>
-          <w:rFonts w:ascii="Arial" w:hAnsi="Arial" w:eastAsia="Arial" w:cs="Arial"/>
-          <w:noProof w:val="0"/>
-          <w:sz w:val="24"/>
-          <w:szCs w:val="24"/>
-          <w:lang w:val="pt-BR"/>
+          <w:rFonts w:ascii="Arial" w:eastAsia="Arial" w:hAnsi="Arial" w:cs="Arial"/>
+          <w:sz w:val="24"/>
+          <w:szCs w:val="24"/>
+        </w:rPr>
+        <w:t>o seu planeta, onde o jogador deve pegar os resíduos de lixo que acelerarão a morte do mundo, colocando-os em seus respectivos locais.</w:t>
+      </w:r>
+    </w:p>
+    <w:p>
+      <w:pPr>
+        <w:rPr>
+          <w:rFonts w:ascii="Arial" w:eastAsia="Arial" w:hAnsi="Arial" w:cs="Arial"/>
+          <w:sz w:val="24"/>
+          <w:szCs w:val="24"/>
         </w:rPr>
       </w:pPr>
     </w:p>
@@ -1276,7 +1127,7 @@
         <w:pStyle w:val="PargrafodaLista"/>
         <w:numPr>
           <w:ilvl w:val="1"/>
-          <w:numId w:val="1"/>
+          <w:numId w:val="3"/>
         </w:numPr>
         <w:rPr>
           <w:b/>
@@ -1319,7 +1170,7 @@
       <w:pPr>
         <w:ind w:left="1080"/>
         <w:rPr>
-          <w:rFonts w:ascii="Arial" w:hAnsi="Arial" w:eastAsia="Arial" w:cs="Arial"/>
+          <w:rFonts w:ascii="Arial" w:eastAsia="Arial" w:hAnsi="Arial" w:cs="Arial"/>
           <w:sz w:val="24"/>
           <w:szCs w:val="24"/>
         </w:rPr>
@@ -1335,9 +1186,9 @@
       </w:r>
       <w:r>
         <w:rPr>
-          <w:rFonts w:ascii="Arial" w:hAnsi="Arial" w:eastAsia="Arial" w:cs="Arial"/>
-          <w:b w:val="1"/>
-          <w:bCs w:val="1"/>
+          <w:rFonts w:ascii="Arial" w:eastAsia="Arial" w:hAnsi="Arial" w:cs="Arial"/>
+          <w:b/>
+          <w:bCs/>
           <w:sz w:val="24"/>
           <w:szCs w:val="24"/>
         </w:rPr>
@@ -1345,7 +1196,7 @@
       </w:r>
       <w:r>
         <w:rPr>
-          <w:rFonts w:ascii="Arial" w:hAnsi="Arial" w:eastAsia="Arial" w:cs="Arial"/>
+          <w:rFonts w:ascii="Arial" w:eastAsia="Arial" w:hAnsi="Arial" w:cs="Arial"/>
           <w:sz w:val="24"/>
           <w:szCs w:val="24"/>
         </w:rPr>
@@ -1353,7 +1204,7 @@
       </w:r>
       <w:r>
         <w:rPr>
-          <w:rFonts w:ascii="Arial" w:hAnsi="Arial" w:eastAsia="Arial" w:cs="Arial"/>
+          <w:rFonts w:ascii="Arial" w:eastAsia="Arial" w:hAnsi="Arial" w:cs="Arial"/>
           <w:sz w:val="24"/>
           <w:szCs w:val="24"/>
         </w:rPr>
@@ -1361,36 +1212,35 @@
       </w:r>
       <w:r>
         <w:rPr>
-          <w:rFonts w:ascii="Arial" w:hAnsi="Arial" w:eastAsia="Arial" w:cs="Arial"/>
-          <w:sz w:val="24"/>
-          <w:szCs w:val="24"/>
-        </w:rPr>
-        <w:t xml:space="preserve">em 8 direções</w:t>
-      </w:r>
-      <w:r>
-        <w:rPr>
-          <w:rFonts w:ascii="Arial" w:hAnsi="Arial" w:eastAsia="Arial" w:cs="Arial"/>
-          <w:sz w:val="24"/>
-          <w:szCs w:val="24"/>
-        </w:rPr>
-        <w:t xml:space="preserve">;</w:t>
-      </w:r>
-    </w:p>
-    <w:p>
-      <w:pPr>
-        <w:pStyle w:val="Normal"/>
+          <w:rFonts w:ascii="Arial" w:eastAsia="Arial" w:hAnsi="Arial" w:cs="Arial"/>
+          <w:sz w:val="24"/>
+          <w:szCs w:val="24"/>
+        </w:rPr>
+        <w:t>em 8 direções</w:t>
+      </w:r>
+      <w:r>
+        <w:rPr>
+          <w:rFonts w:ascii="Arial" w:eastAsia="Arial" w:hAnsi="Arial" w:cs="Arial"/>
+          <w:sz w:val="24"/>
+          <w:szCs w:val="24"/>
+        </w:rPr>
+        <w:t>;</w:t>
+      </w:r>
+    </w:p>
+    <w:p>
+      <w:pPr>
         <w:ind w:left="1080" w:firstLine="708"/>
         <w:rPr>
-          <w:rFonts w:ascii="Arial" w:hAnsi="Arial" w:eastAsia="Arial" w:cs="Arial"/>
-          <w:sz w:val="24"/>
-          <w:szCs w:val="24"/>
-        </w:rPr>
-      </w:pPr>
-      <w:r>
-        <w:rPr>
-          <w:rFonts w:ascii="Arial" w:hAnsi="Arial" w:eastAsia="Arial" w:cs="Arial"/>
-          <w:b w:val="1"/>
-          <w:bCs w:val="1"/>
+          <w:rFonts w:ascii="Arial" w:eastAsia="Arial" w:hAnsi="Arial" w:cs="Arial"/>
+          <w:sz w:val="24"/>
+          <w:szCs w:val="24"/>
+        </w:rPr>
+      </w:pPr>
+      <w:r>
+        <w:rPr>
+          <w:rFonts w:ascii="Arial" w:eastAsia="Arial" w:hAnsi="Arial" w:cs="Arial"/>
+          <w:b/>
+          <w:bCs/>
           <w:sz w:val="24"/>
           <w:szCs w:val="24"/>
         </w:rPr>
@@ -1398,7 +1248,7 @@
       </w:r>
       <w:r>
         <w:rPr>
-          <w:rFonts w:ascii="Arial" w:hAnsi="Arial" w:eastAsia="Arial" w:cs="Arial"/>
+          <w:rFonts w:ascii="Arial" w:eastAsia="Arial" w:hAnsi="Arial" w:cs="Arial"/>
           <w:sz w:val="24"/>
           <w:szCs w:val="24"/>
         </w:rPr>
@@ -1407,19 +1257,18 @@
     </w:p>
     <w:p>
       <w:pPr>
-        <w:pStyle w:val="Normal"/>
         <w:ind w:left="1080" w:firstLine="708"/>
         <w:rPr>
-          <w:rFonts w:ascii="Arial" w:hAnsi="Arial" w:eastAsia="Arial" w:cs="Arial"/>
-          <w:sz w:val="24"/>
-          <w:szCs w:val="24"/>
-        </w:rPr>
-      </w:pPr>
-      <w:r>
-        <w:rPr>
-          <w:rFonts w:ascii="Arial" w:hAnsi="Arial" w:eastAsia="Arial" w:cs="Arial"/>
-          <w:b w:val="1"/>
-          <w:bCs w:val="1"/>
+          <w:rFonts w:ascii="Arial" w:eastAsia="Arial" w:hAnsi="Arial" w:cs="Arial"/>
+          <w:sz w:val="24"/>
+          <w:szCs w:val="24"/>
+        </w:rPr>
+      </w:pPr>
+      <w:r>
+        <w:rPr>
+          <w:rFonts w:ascii="Arial" w:eastAsia="Arial" w:hAnsi="Arial" w:cs="Arial"/>
+          <w:b/>
+          <w:bCs/>
           <w:sz w:val="24"/>
           <w:szCs w:val="24"/>
         </w:rPr>
@@ -1427,7 +1276,7 @@
       </w:r>
       <w:r>
         <w:rPr>
-          <w:rFonts w:ascii="Arial" w:hAnsi="Arial" w:eastAsia="Arial" w:cs="Arial"/>
+          <w:rFonts w:ascii="Arial" w:eastAsia="Arial" w:hAnsi="Arial" w:cs="Arial"/>
           <w:sz w:val="24"/>
           <w:szCs w:val="24"/>
         </w:rPr>
@@ -1436,7 +1285,6 @@
     </w:p>
     <w:p>
       <w:pPr>
-        <w:ind w:left="0"/>
         <w:rPr>
           <w:sz w:val="28"/>
           <w:szCs w:val="28"/>
@@ -1448,20 +1296,19 @@
         <w:pStyle w:val="PargrafodaLista"/>
         <w:numPr>
           <w:ilvl w:val="1"/>
-          <w:numId w:val="1"/>
+          <w:numId w:val="3"/>
         </w:numPr>
-        <w:ind/>
-        <w:rPr>
-          <w:b w:val="1"/>
-          <w:bCs w:val="1"/>
-          <w:sz w:val="28"/>
-          <w:szCs w:val="28"/>
-        </w:rPr>
-      </w:pPr>
-      <w:r>
-        <w:rPr>
-          <w:b w:val="1"/>
-          <w:bCs w:val="1"/>
+        <w:rPr>
+          <w:b/>
+          <w:bCs/>
+          <w:sz w:val="28"/>
+          <w:szCs w:val="28"/>
+        </w:rPr>
+      </w:pPr>
+      <w:r>
+        <w:rPr>
+          <w:b/>
+          <w:bCs/>
           <w:sz w:val="28"/>
           <w:szCs w:val="28"/>
         </w:rPr>
@@ -1472,16 +1319,16 @@
       <w:pPr>
         <w:ind w:left="1080"/>
         <w:rPr>
-          <w:b w:val="1"/>
-          <w:bCs w:val="1"/>
-          <w:sz w:val="28"/>
-          <w:szCs w:val="28"/>
-        </w:rPr>
-      </w:pPr>
-      <w:r>
-        <w:rPr>
-          <w:b w:val="1"/>
-          <w:bCs w:val="1"/>
+          <w:b/>
+          <w:bCs/>
+          <w:sz w:val="28"/>
+          <w:szCs w:val="28"/>
+        </w:rPr>
+      </w:pPr>
+      <w:r>
+        <w:rPr>
+          <w:b/>
+          <w:bCs/>
           <w:sz w:val="28"/>
           <w:szCs w:val="28"/>
         </w:rPr>
@@ -1489,8 +1336,8 @@
       </w:r>
       <w:r>
         <w:rPr>
-          <w:b w:val="1"/>
-          <w:bCs w:val="1"/>
+          <w:b/>
+          <w:bCs/>
           <w:sz w:val="28"/>
           <w:szCs w:val="28"/>
         </w:rPr>
@@ -1498,8 +1345,8 @@
       </w:r>
       <w:r>
         <w:rPr>
-          <w:b w:val="1"/>
-          <w:bCs w:val="1"/>
+          <w:b/>
+          <w:bCs/>
           <w:sz w:val="28"/>
           <w:szCs w:val="28"/>
         </w:rPr>
@@ -1511,25 +1358,26 @@
         <w:pStyle w:val="PargrafodaLista"/>
         <w:ind w:left="1080"/>
         <w:rPr>
-          <w:rFonts w:ascii="Arial" w:hAnsi="Arial" w:eastAsia="Arial" w:cs="Arial"/>
-          <w:sz w:val="24"/>
-          <w:szCs w:val="24"/>
-        </w:rPr>
-      </w:pPr>
-      <w:r>
-        <w:rPr>
-          <w:b/>
-          <w:bCs/>
-          <w:sz w:val="28"/>
-          <w:szCs w:val="28"/>
-        </w:rPr>
+          <w:rFonts w:ascii="Arial" w:eastAsia="Arial" w:hAnsi="Arial" w:cs="Arial"/>
+          <w:sz w:val="24"/>
+          <w:szCs w:val="24"/>
+        </w:rPr>
+      </w:pPr>
+      <w:r>
+        <w:rPr>
+          <w:b/>
+          <w:bCs/>
+          <w:sz w:val="28"/>
+          <w:szCs w:val="28"/>
+        </w:rPr>
+        <w:lastRenderedPageBreak/>
         <w:tab/>
       </w:r>
       <w:r>
         <w:rPr>
-          <w:rFonts w:ascii="Arial" w:hAnsi="Arial" w:eastAsia="Arial" w:cs="Arial"/>
-          <w:b w:val="1"/>
-          <w:bCs w:val="1"/>
+          <w:rFonts w:ascii="Arial" w:eastAsia="Arial" w:hAnsi="Arial" w:cs="Arial"/>
+          <w:b/>
+          <w:bCs/>
           <w:sz w:val="24"/>
           <w:szCs w:val="24"/>
         </w:rPr>
@@ -1537,7 +1385,7 @@
       </w:r>
       <w:r>
         <w:rPr>
-          <w:rFonts w:ascii="Arial" w:hAnsi="Arial" w:eastAsia="Arial" w:cs="Arial"/>
+          <w:rFonts w:ascii="Arial" w:eastAsia="Arial" w:hAnsi="Arial" w:cs="Arial"/>
           <w:sz w:val="24"/>
           <w:szCs w:val="24"/>
         </w:rPr>
@@ -1545,7 +1393,7 @@
       </w:r>
       <w:r>
         <w:rPr>
-          <w:rFonts w:ascii="Arial" w:hAnsi="Arial" w:eastAsia="Arial" w:cs="Arial"/>
+          <w:rFonts w:ascii="Arial" w:eastAsia="Arial" w:hAnsi="Arial" w:cs="Arial"/>
           <w:sz w:val="24"/>
           <w:szCs w:val="24"/>
         </w:rPr>
@@ -1553,27 +1401,27 @@
       </w:r>
       <w:r>
         <w:rPr>
-          <w:rFonts w:ascii="Arial" w:hAnsi="Arial" w:eastAsia="Arial" w:cs="Arial"/>
-          <w:sz w:val="24"/>
-          <w:szCs w:val="24"/>
-        </w:rPr>
-        <w:t xml:space="preserve">r</w:t>
-      </w:r>
-      <w:r>
-        <w:rPr>
-          <w:rFonts w:ascii="Arial" w:hAnsi="Arial" w:eastAsia="Arial" w:cs="Arial"/>
-          <w:sz w:val="24"/>
-          <w:szCs w:val="24"/>
-        </w:rPr>
-        <w:t xml:space="preserve">edondo e ilimitado, possibilitando que o jogador ande por todo o mapa</w:t>
-      </w:r>
-      <w:r>
-        <w:rPr>
-          <w:rFonts w:ascii="Arial" w:hAnsi="Arial" w:eastAsia="Arial" w:cs="Arial"/>
-          <w:sz w:val="24"/>
-          <w:szCs w:val="24"/>
-        </w:rPr>
-        <w:t xml:space="preserve">.</w:t>
+          <w:rFonts w:ascii="Arial" w:eastAsia="Arial" w:hAnsi="Arial" w:cs="Arial"/>
+          <w:sz w:val="24"/>
+          <w:szCs w:val="24"/>
+        </w:rPr>
+        <w:t>r</w:t>
+      </w:r>
+      <w:r>
+        <w:rPr>
+          <w:rFonts w:ascii="Arial" w:eastAsia="Arial" w:hAnsi="Arial" w:cs="Arial"/>
+          <w:sz w:val="24"/>
+          <w:szCs w:val="24"/>
+        </w:rPr>
+        <w:t>edondo e ilimitado, possibilitando que o jogador ande por todo o mapa</w:t>
+      </w:r>
+      <w:r>
+        <w:rPr>
+          <w:rFonts w:ascii="Arial" w:eastAsia="Arial" w:hAnsi="Arial" w:cs="Arial"/>
+          <w:sz w:val="24"/>
+          <w:szCs w:val="24"/>
+        </w:rPr>
+        <w:t>.</w:t>
       </w:r>
     </w:p>
     <w:p>
@@ -1590,16 +1438,16 @@
       <w:pPr>
         <w:ind w:left="1080"/>
         <w:rPr>
-          <w:b w:val="1"/>
-          <w:bCs w:val="1"/>
-          <w:sz w:val="28"/>
-          <w:szCs w:val="28"/>
-        </w:rPr>
-      </w:pPr>
-      <w:r>
-        <w:rPr>
-          <w:b w:val="1"/>
-          <w:bCs w:val="1"/>
+          <w:b/>
+          <w:bCs/>
+          <w:sz w:val="28"/>
+          <w:szCs w:val="28"/>
+        </w:rPr>
+      </w:pPr>
+      <w:r>
+        <w:rPr>
+          <w:b/>
+          <w:bCs/>
           <w:sz w:val="28"/>
           <w:szCs w:val="28"/>
         </w:rPr>
@@ -1611,16 +1459,16 @@
         <w:pStyle w:val="PargrafodaLista"/>
         <w:ind w:left="1080" w:firstLine="708"/>
         <w:rPr>
-          <w:rFonts w:ascii="Arial" w:hAnsi="Arial" w:eastAsia="Arial" w:cs="Arial"/>
-          <w:sz w:val="24"/>
-          <w:szCs w:val="24"/>
-        </w:rPr>
-      </w:pPr>
-      <w:r>
-        <w:rPr>
-          <w:rFonts w:ascii="Arial" w:hAnsi="Arial" w:eastAsia="Arial" w:cs="Arial"/>
-          <w:b w:val="1"/>
-          <w:bCs w:val="1"/>
+          <w:rFonts w:ascii="Arial" w:eastAsia="Arial" w:hAnsi="Arial" w:cs="Arial"/>
+          <w:sz w:val="24"/>
+          <w:szCs w:val="24"/>
+        </w:rPr>
+      </w:pPr>
+      <w:r>
+        <w:rPr>
+          <w:rFonts w:ascii="Arial" w:eastAsia="Arial" w:hAnsi="Arial" w:cs="Arial"/>
+          <w:b/>
+          <w:bCs/>
           <w:sz w:val="24"/>
           <w:szCs w:val="24"/>
         </w:rPr>
@@ -1628,7 +1476,7 @@
       </w:r>
       <w:r>
         <w:rPr>
-          <w:rFonts w:ascii="Arial" w:hAnsi="Arial" w:eastAsia="Arial" w:cs="Arial"/>
+          <w:rFonts w:ascii="Arial" w:eastAsia="Arial" w:hAnsi="Arial" w:cs="Arial"/>
           <w:sz w:val="24"/>
           <w:szCs w:val="24"/>
         </w:rPr>
@@ -1636,7 +1484,7 @@
       </w:r>
       <w:r>
         <w:rPr>
-          <w:rFonts w:ascii="Arial" w:hAnsi="Arial" w:eastAsia="Arial" w:cs="Arial"/>
+          <w:rFonts w:ascii="Arial" w:eastAsia="Arial" w:hAnsi="Arial" w:cs="Arial"/>
           <w:sz w:val="24"/>
           <w:szCs w:val="24"/>
         </w:rPr>
@@ -1644,7 +1492,7 @@
       </w:r>
       <w:r>
         <w:rPr>
-          <w:rFonts w:ascii="Arial" w:hAnsi="Arial" w:eastAsia="Arial" w:cs="Arial"/>
+          <w:rFonts w:ascii="Arial" w:eastAsia="Arial" w:hAnsi="Arial" w:cs="Arial"/>
           <w:sz w:val="24"/>
           <w:szCs w:val="24"/>
         </w:rPr>
@@ -1652,7 +1500,7 @@
       </w:r>
       <w:r>
         <w:rPr>
-          <w:rFonts w:ascii="Arial" w:hAnsi="Arial" w:eastAsia="Arial" w:cs="Arial"/>
+          <w:rFonts w:ascii="Arial" w:eastAsia="Arial" w:hAnsi="Arial" w:cs="Arial"/>
           <w:sz w:val="24"/>
           <w:szCs w:val="24"/>
         </w:rPr>
@@ -1667,19 +1515,18 @@
     </w:p>
     <w:p>
       <w:pPr>
-        <w:pStyle w:val="Normal"/>
-        <w:ind w:left="0" w:firstLine="708"/>
-        <w:rPr>
-          <w:b w:val="1"/>
-          <w:bCs w:val="1"/>
-          <w:sz w:val="28"/>
-          <w:szCs w:val="28"/>
-        </w:rPr>
-      </w:pPr>
-      <w:r>
-        <w:rPr>
-          <w:b w:val="1"/>
-          <w:bCs w:val="1"/>
+        <w:ind w:firstLine="708"/>
+        <w:rPr>
+          <w:b/>
+          <w:bCs/>
+          <w:sz w:val="28"/>
+          <w:szCs w:val="28"/>
+        </w:rPr>
+      </w:pPr>
+      <w:r>
+        <w:rPr>
+          <w:b/>
+          <w:bCs/>
           <w:sz w:val="28"/>
           <w:szCs w:val="28"/>
         </w:rPr>
@@ -1688,19 +1535,18 @@
     </w:p>
     <w:p>
       <w:pPr>
-        <w:pStyle w:val="Normal"/>
         <w:ind w:left="708"/>
         <w:rPr>
-          <w:b w:val="1"/>
-          <w:bCs w:val="1"/>
-          <w:sz w:val="28"/>
-          <w:szCs w:val="28"/>
-        </w:rPr>
-      </w:pPr>
-      <w:r>
-        <w:rPr>
-          <w:b w:val="1"/>
-          <w:bCs w:val="1"/>
+          <w:b/>
+          <w:bCs/>
+          <w:sz w:val="28"/>
+          <w:szCs w:val="28"/>
+        </w:rPr>
+      </w:pPr>
+      <w:r>
+        <w:rPr>
+          <w:b/>
+          <w:bCs/>
           <w:sz w:val="28"/>
           <w:szCs w:val="28"/>
         </w:rPr>
@@ -1708,8 +1554,6 @@
       </w:r>
       <w:r>
         <w:rPr>
-          <w:b w:val="0"/>
-          <w:bCs w:val="0"/>
           <w:sz w:val="28"/>
           <w:szCs w:val="28"/>
         </w:rPr>
@@ -1718,19 +1562,18 @@
     </w:p>
     <w:p>
       <w:pPr>
-        <w:pStyle w:val="Normal"/>
-        <w:ind w:left="0" w:firstLine="708"/>
-        <w:rPr>
-          <w:b w:val="1"/>
-          <w:bCs w:val="1"/>
-          <w:sz w:val="28"/>
-          <w:szCs w:val="28"/>
-        </w:rPr>
-      </w:pPr>
-      <w:r>
-        <w:rPr>
-          <w:b w:val="1"/>
-          <w:bCs w:val="1"/>
+        <w:ind w:firstLine="708"/>
+        <w:rPr>
+          <w:b/>
+          <w:bCs/>
+          <w:sz w:val="28"/>
+          <w:szCs w:val="28"/>
+        </w:rPr>
+      </w:pPr>
+      <w:r>
+        <w:rPr>
+          <w:b/>
+          <w:bCs/>
           <w:sz w:val="28"/>
           <w:szCs w:val="28"/>
         </w:rPr>
@@ -1739,19 +1582,18 @@
     </w:p>
     <w:p>
       <w:pPr>
-        <w:pStyle w:val="Normal"/>
         <w:ind w:left="708"/>
         <w:rPr>
-          <w:b w:val="1"/>
-          <w:bCs w:val="1"/>
-          <w:sz w:val="28"/>
-          <w:szCs w:val="28"/>
-        </w:rPr>
-      </w:pPr>
-      <w:r>
-        <w:rPr>
-          <w:b w:val="1"/>
-          <w:bCs w:val="1"/>
+          <w:b/>
+          <w:bCs/>
+          <w:sz w:val="28"/>
+          <w:szCs w:val="28"/>
+        </w:rPr>
+      </w:pPr>
+      <w:r>
+        <w:rPr>
+          <w:b/>
+          <w:bCs/>
           <w:sz w:val="28"/>
           <w:szCs w:val="28"/>
         </w:rPr>
@@ -1759,8 +1601,6 @@
       </w:r>
       <w:r>
         <w:rPr>
-          <w:b w:val="0"/>
-          <w:bCs w:val="0"/>
           <w:sz w:val="28"/>
           <w:szCs w:val="28"/>
         </w:rPr>
@@ -1769,11 +1609,7 @@
     </w:p>
     <w:p>
       <w:pPr>
-        <w:pStyle w:val="Normal"/>
-        <w:ind w:left="0"/>
-        <w:rPr>
-          <w:b w:val="0"/>
-          <w:bCs w:val="0"/>
+        <w:rPr>
           <w:sz w:val="28"/>
           <w:szCs w:val="28"/>
         </w:rPr>
@@ -1784,19 +1620,19 @@
         <w:pStyle w:val="PargrafodaLista"/>
         <w:numPr>
           <w:ilvl w:val="0"/>
-          <w:numId w:val="1"/>
+          <w:numId w:val="3"/>
         </w:numPr>
         <w:rPr>
-          <w:b w:val="1"/>
-          <w:bCs w:val="1"/>
-          <w:sz w:val="28"/>
-          <w:szCs w:val="28"/>
-        </w:rPr>
-      </w:pPr>
-      <w:r>
-        <w:rPr>
-          <w:b w:val="1"/>
-          <w:bCs w:val="1"/>
+          <w:b/>
+          <w:bCs/>
+          <w:sz w:val="28"/>
+          <w:szCs w:val="28"/>
+        </w:rPr>
+      </w:pPr>
+      <w:r>
+        <w:rPr>
+          <w:b/>
+          <w:bCs/>
           <w:sz w:val="28"/>
           <w:szCs w:val="28"/>
         </w:rPr>
@@ -1805,23 +1641,17 @@
     </w:p>
     <w:p>
       <w:pPr>
-        <w:pStyle w:val="Normal"/>
-        <w:suppressLineNumbers w:val="0"/>
-        <w:bidi w:val="0"/>
-        <w:spacing w:before="0" w:beforeAutospacing="off" w:after="160" w:afterAutospacing="off" w:line="259" w:lineRule="auto"/>
-        <w:ind w:left="0" w:right="0"/>
-        <w:jc w:val="left"/>
-        <w:rPr>
-          <w:b w:val="1"/>
-          <w:bCs w:val="1"/>
-          <w:sz w:val="28"/>
-          <w:szCs w:val="28"/>
-        </w:rPr>
-      </w:pPr>
-      <w:r>
-        <w:rPr>
-          <w:b w:val="1"/>
-          <w:bCs w:val="1"/>
+        <w:rPr>
+          <w:b/>
+          <w:bCs/>
+          <w:sz w:val="28"/>
+          <w:szCs w:val="28"/>
+        </w:rPr>
+      </w:pPr>
+      <w:r>
+        <w:rPr>
+          <w:b/>
+          <w:bCs/>
           <w:sz w:val="28"/>
           <w:szCs w:val="28"/>
         </w:rPr>
@@ -1830,16 +1660,14 @@
     </w:p>
     <w:p>
       <w:pPr>
-        <w:spacing w:before="240" w:beforeAutospacing="off" w:after="240" w:afterAutospacing="off"/>
+        <w:spacing w:before="240" w:after="240"/>
         <w:ind w:firstLine="708"/>
       </w:pPr>
       <w:r>
         <w:rPr>
-          <w:rFonts w:ascii="Arial" w:hAnsi="Arial" w:eastAsia="Arial" w:cs="Arial"/>
-          <w:noProof w:val="0"/>
-          <w:sz w:val="24"/>
-          <w:szCs w:val="24"/>
-          <w:lang w:val="pt-BR"/>
+          <w:rFonts w:ascii="Arial" w:eastAsia="Arial" w:hAnsi="Arial" w:cs="Arial"/>
+          <w:sz w:val="24"/>
+          <w:szCs w:val="24"/>
         </w:rPr>
         <w:t>Em um mundo à beira do colapso ambiental, Heisenberg dedica sua vida a limpar os resíduos deixados pela humanidade, tentando salvar o que resta do planeta. Porém, sua missão é ameaçada pelo Poluidor, um seguidor fanático de Pablo Marçal, que acredita que a verdadeira liberdade está no caos e na destruição. Em uma batalha entre preservação e devastação, Heisenberg precisa encontrar uma forma de deter seu inimigo antes que a Terra se torne irreversivelmente inabitável.</w:t>
       </w:r>
@@ -1855,8 +1683,8 @@
       </w:pPr>
       <w:r>
         <w:rPr>
-          <w:b w:val="1"/>
-          <w:bCs w:val="1"/>
+          <w:b/>
+          <w:bCs/>
           <w:sz w:val="28"/>
           <w:szCs w:val="28"/>
         </w:rPr>
@@ -1865,25 +1693,17 @@
     </w:p>
     <w:p>
       <w:pPr>
-        <w:pStyle w:val="Normal"/>
-        <w:suppressLineNumbers w:val="0"/>
-        <w:bidi w:val="0"/>
-        <w:spacing w:before="0" w:beforeAutospacing="off" w:after="160" w:afterAutospacing="off" w:line="259" w:lineRule="auto"/>
-        <w:ind w:left="0" w:right="0"/>
-        <w:jc w:val="left"/>
-        <w:rPr>
-          <w:rFonts w:ascii="Arial" w:hAnsi="Arial" w:eastAsia="Arial" w:cs="Arial"/>
-          <w:b w:val="0"/>
-          <w:bCs w:val="0"/>
-          <w:sz w:val="24"/>
-          <w:szCs w:val="24"/>
-        </w:rPr>
-      </w:pPr>
-      <w:r>
-        <w:rPr>
-          <w:rFonts w:ascii="Arial" w:hAnsi="Arial" w:eastAsia="Arial" w:cs="Arial"/>
-          <w:b w:val="1"/>
-          <w:bCs w:val="1"/>
+        <w:rPr>
+          <w:rFonts w:ascii="Arial" w:eastAsia="Arial" w:hAnsi="Arial" w:cs="Arial"/>
+          <w:sz w:val="24"/>
+          <w:szCs w:val="24"/>
+        </w:rPr>
+      </w:pPr>
+      <w:r>
+        <w:rPr>
+          <w:rFonts w:ascii="Arial" w:eastAsia="Arial" w:hAnsi="Arial" w:cs="Arial"/>
+          <w:b/>
+          <w:bCs/>
           <w:sz w:val="24"/>
           <w:szCs w:val="24"/>
         </w:rPr>
@@ -1891,9 +1711,7 @@
       </w:r>
       <w:r>
         <w:rPr>
-          <w:rFonts w:ascii="Arial" w:hAnsi="Arial" w:eastAsia="Arial" w:cs="Arial"/>
-          <w:b w:val="0"/>
-          <w:bCs w:val="0"/>
+          <w:rFonts w:ascii="Arial" w:eastAsia="Arial" w:hAnsi="Arial" w:cs="Arial"/>
           <w:sz w:val="24"/>
           <w:szCs w:val="24"/>
         </w:rPr>
@@ -1901,9 +1719,7 @@
       </w:r>
       <w:r>
         <w:rPr>
-          <w:rFonts w:ascii="Arial" w:hAnsi="Arial" w:eastAsia="Arial" w:cs="Arial"/>
-          <w:b w:val="0"/>
-          <w:bCs w:val="0"/>
+          <w:rFonts w:ascii="Arial" w:eastAsia="Arial" w:hAnsi="Arial" w:cs="Arial"/>
           <w:sz w:val="24"/>
           <w:szCs w:val="24"/>
         </w:rPr>
@@ -1911,9 +1727,7 @@
       </w:r>
       <w:r>
         <w:rPr>
-          <w:rFonts w:ascii="Arial" w:hAnsi="Arial" w:eastAsia="Arial" w:cs="Arial"/>
-          <w:b w:val="0"/>
-          <w:bCs w:val="0"/>
+          <w:rFonts w:ascii="Arial" w:eastAsia="Arial" w:hAnsi="Arial" w:cs="Arial"/>
           <w:sz w:val="24"/>
           <w:szCs w:val="24"/>
         </w:rPr>
@@ -1921,9 +1735,7 @@
       </w:r>
       <w:r>
         <w:rPr>
-          <w:rFonts w:ascii="Arial" w:hAnsi="Arial" w:eastAsia="Arial" w:cs="Arial"/>
-          <w:b w:val="0"/>
-          <w:bCs w:val="0"/>
+          <w:rFonts w:ascii="Arial" w:eastAsia="Arial" w:hAnsi="Arial" w:cs="Arial"/>
           <w:sz w:val="24"/>
           <w:szCs w:val="24"/>
         </w:rPr>
@@ -1931,9 +1743,7 @@
       </w:r>
       <w:r>
         <w:rPr>
-          <w:rFonts w:ascii="Arial" w:hAnsi="Arial" w:eastAsia="Arial" w:cs="Arial"/>
-          <w:b w:val="0"/>
-          <w:bCs w:val="0"/>
+          <w:rFonts w:ascii="Arial" w:eastAsia="Arial" w:hAnsi="Arial" w:cs="Arial"/>
           <w:sz w:val="24"/>
           <w:szCs w:val="24"/>
         </w:rPr>
@@ -1941,9 +1751,7 @@
       </w:r>
       <w:r>
         <w:rPr>
-          <w:rFonts w:ascii="Arial" w:hAnsi="Arial" w:eastAsia="Arial" w:cs="Arial"/>
-          <w:b w:val="0"/>
-          <w:bCs w:val="0"/>
+          <w:rFonts w:ascii="Arial" w:eastAsia="Arial" w:hAnsi="Arial" w:cs="Arial"/>
           <w:sz w:val="24"/>
           <w:szCs w:val="24"/>
         </w:rPr>
@@ -1952,42 +1760,26 @@
     </w:p>
     <w:p>
       <w:pPr>
-        <w:pStyle w:val="Normal"/>
-        <w:suppressLineNumbers w:val="0"/>
-        <w:bidi w:val="0"/>
-        <w:spacing w:before="0" w:beforeAutospacing="off" w:after="160" w:afterAutospacing="off" w:line="259" w:lineRule="auto"/>
-        <w:ind w:left="0" w:right="0"/>
-        <w:jc w:val="left"/>
-        <w:rPr>
-          <w:rFonts w:ascii="Arial" w:hAnsi="Arial" w:eastAsia="Arial" w:cs="Arial"/>
-          <w:b w:val="0"/>
-          <w:bCs w:val="0"/>
-          <w:sz w:val="24"/>
-          <w:szCs w:val="24"/>
-        </w:rPr>
-      </w:pPr>
-    </w:p>
-    <w:p>
-      <w:pPr>
-        <w:pStyle w:val="Normal"/>
-        <w:suppressLineNumbers w:val="0"/>
-        <w:bidi w:val="0"/>
-        <w:spacing w:before="0" w:beforeAutospacing="off" w:after="160" w:afterAutospacing="off" w:line="259" w:lineRule="auto"/>
-        <w:ind w:left="0" w:right="0"/>
-        <w:jc w:val="left"/>
-        <w:rPr>
-          <w:rFonts w:ascii="Arial" w:hAnsi="Arial" w:eastAsia="Arial" w:cs="Arial"/>
-          <w:b w:val="0"/>
-          <w:bCs w:val="0"/>
-          <w:sz w:val="24"/>
-          <w:szCs w:val="24"/>
-        </w:rPr>
-      </w:pPr>
-      <w:r>
-        <w:rPr>
-          <w:rFonts w:ascii="Arial" w:hAnsi="Arial" w:eastAsia="Arial" w:cs="Arial"/>
-          <w:b w:val="1"/>
-          <w:bCs w:val="1"/>
+        <w:rPr>
+          <w:rFonts w:ascii="Arial" w:eastAsia="Arial" w:hAnsi="Arial" w:cs="Arial"/>
+          <w:sz w:val="24"/>
+          <w:szCs w:val="24"/>
+        </w:rPr>
+      </w:pPr>
+    </w:p>
+    <w:p>
+      <w:pPr>
+        <w:rPr>
+          <w:rFonts w:ascii="Arial" w:eastAsia="Arial" w:hAnsi="Arial" w:cs="Arial"/>
+          <w:sz w:val="24"/>
+          <w:szCs w:val="24"/>
+        </w:rPr>
+      </w:pPr>
+      <w:r>
+        <w:rPr>
+          <w:rFonts w:ascii="Arial" w:eastAsia="Arial" w:hAnsi="Arial" w:cs="Arial"/>
+          <w:b/>
+          <w:bCs/>
           <w:sz w:val="24"/>
           <w:szCs w:val="24"/>
         </w:rPr>
@@ -1995,9 +1787,7 @@
       </w:r>
       <w:r>
         <w:rPr>
-          <w:rFonts w:ascii="Arial" w:hAnsi="Arial" w:eastAsia="Arial" w:cs="Arial"/>
-          <w:b w:val="0"/>
-          <w:bCs w:val="0"/>
+          <w:rFonts w:ascii="Arial" w:eastAsia="Arial" w:hAnsi="Arial" w:cs="Arial"/>
           <w:sz w:val="24"/>
           <w:szCs w:val="24"/>
         </w:rPr>
@@ -2005,9 +1795,7 @@
       </w:r>
       <w:r>
         <w:rPr>
-          <w:rFonts w:ascii="Arial" w:hAnsi="Arial" w:eastAsia="Arial" w:cs="Arial"/>
-          <w:b w:val="0"/>
-          <w:bCs w:val="0"/>
+          <w:rFonts w:ascii="Arial" w:eastAsia="Arial" w:hAnsi="Arial" w:cs="Arial"/>
           <w:sz w:val="24"/>
           <w:szCs w:val="24"/>
         </w:rPr>
@@ -2015,9 +1803,7 @@
       </w:r>
       <w:r>
         <w:rPr>
-          <w:rFonts w:ascii="Arial" w:hAnsi="Arial" w:eastAsia="Arial" w:cs="Arial"/>
-          <w:b w:val="0"/>
-          <w:bCs w:val="0"/>
+          <w:rFonts w:ascii="Arial" w:eastAsia="Arial" w:hAnsi="Arial" w:cs="Arial"/>
           <w:sz w:val="24"/>
           <w:szCs w:val="24"/>
         </w:rPr>
@@ -2039,7 +1825,7 @@
         <w:pStyle w:val="PargrafodaLista"/>
         <w:numPr>
           <w:ilvl w:val="0"/>
-          <w:numId w:val="1"/>
+          <w:numId w:val="3"/>
         </w:numPr>
         <w:rPr>
           <w:b/>
@@ -2061,30 +1847,22 @@
     <w:p>
       <w:pPr>
         <w:rPr>
-          <w:rFonts w:ascii="Arial" w:hAnsi="Arial" w:eastAsia="Arial" w:cs="Arial"/>
-          <w:sz w:val="28"/>
-          <w:szCs w:val="28"/>
-        </w:rPr>
-      </w:pPr>
-      <w:r>
-        <w:rPr>
-          <w:rFonts w:ascii="Arial" w:hAnsi="Arial" w:eastAsia="Arial" w:cs="Arial"/>
-          <w:sz w:val="28"/>
-          <w:szCs w:val="28"/>
-        </w:rPr>
-        <w:t>Ficha técnica</w:t>
-      </w:r>
-      <w:r>
-        <w:rPr>
-          <w:rFonts w:ascii="Arial" w:hAnsi="Arial" w:eastAsia="Arial" w:cs="Arial"/>
-          <w:sz w:val="28"/>
-          <w:szCs w:val="28"/>
-        </w:rPr>
-        <w:t xml:space="preserve"> dos personagens</w:t>
-      </w:r>
-      <w:r>
-        <w:rPr>
-          <w:rFonts w:ascii="Arial" w:hAnsi="Arial" w:eastAsia="Arial" w:cs="Arial"/>
+          <w:rFonts w:ascii="Arial" w:eastAsia="Arial" w:hAnsi="Arial" w:cs="Arial"/>
+          <w:sz w:val="28"/>
+          <w:szCs w:val="28"/>
+        </w:rPr>
+      </w:pPr>
+      <w:r>
+        <w:rPr>
+          <w:rFonts w:ascii="Arial" w:eastAsia="Arial" w:hAnsi="Arial" w:cs="Arial"/>
+          <w:sz w:val="28"/>
+          <w:szCs w:val="28"/>
+        </w:rPr>
+        <w:t>Ficha técnica dos personagens</w:t>
+      </w:r>
+      <w:r>
+        <w:rPr>
+          <w:rFonts w:ascii="Arial" w:eastAsia="Arial" w:hAnsi="Arial" w:cs="Arial"/>
           <w:sz w:val="28"/>
           <w:szCs w:val="28"/>
         </w:rPr>
@@ -2092,27 +1870,11 @@
       </w:r>
       <w:r>
         <w:rPr>
-          <w:rFonts w:ascii="Arial" w:hAnsi="Arial" w:eastAsia="Arial" w:cs="Arial"/>
-          <w:sz w:val="28"/>
-          <w:szCs w:val="28"/>
-        </w:rPr>
-        <w:t xml:space="preserve"> presentes </w:t>
-      </w:r>
-      <w:r>
-        <w:rPr>
-          <w:rFonts w:ascii="Arial" w:hAnsi="Arial" w:eastAsia="Arial" w:cs="Arial"/>
-          <w:sz w:val="28"/>
-          <w:szCs w:val="28"/>
-        </w:rPr>
-        <w:t>no</w:t>
-      </w:r>
-      <w:r>
-        <w:rPr>
-          <w:rFonts w:ascii="Arial" w:hAnsi="Arial" w:eastAsia="Arial" w:cs="Arial"/>
-          <w:sz w:val="28"/>
-          <w:szCs w:val="28"/>
-        </w:rPr>
-        <w:t xml:space="preserve"> projeto.</w:t>
+          <w:rFonts w:ascii="Arial" w:eastAsia="Arial" w:hAnsi="Arial" w:cs="Arial"/>
+          <w:sz w:val="28"/>
+          <w:szCs w:val="28"/>
+        </w:rPr>
+        <w:t xml:space="preserve"> presentes no projeto.</w:t>
       </w:r>
     </w:p>
     <w:p>
@@ -2148,7 +1910,6 @@
         <w:tc>
           <w:tcPr>
             <w:tcW w:w="1696" w:type="dxa"/>
-            <w:tcMar/>
           </w:tcPr>
           <w:p>
             <w:pPr>
@@ -2166,6 +1927,7 @@
                 <w:sz w:val="28"/>
                 <w:szCs w:val="28"/>
               </w:rPr>
+              <w:lastRenderedPageBreak/>
               <w:t>Nome</w:t>
             </w:r>
           </w:p>
@@ -2173,17 +1935,8 @@
         <w:tc>
           <w:tcPr>
             <w:tcW w:w="6798" w:type="dxa"/>
-            <w:tcMar/>
-          </w:tcPr>
-          <w:p>
-            <w:pPr>
-              <w:pStyle w:val="Normal"/>
-              <w:suppressLineNumbers w:val="0"/>
-              <w:bidi w:val="0"/>
-              <w:spacing w:before="0" w:beforeAutospacing="off" w:after="0" w:afterAutospacing="off" w:line="240" w:lineRule="auto"/>
-              <w:ind w:left="0" w:right="0"/>
-              <w:jc w:val="left"/>
-            </w:pPr>
+          </w:tcPr>
+          <w:p>
             <w:r>
               <w:rPr>
                 <w:sz w:val="28"/>
@@ -2198,7 +1951,6 @@
         <w:tc>
           <w:tcPr>
             <w:tcW w:w="1696" w:type="dxa"/>
-            <w:tcMar/>
           </w:tcPr>
           <w:p>
             <w:pPr>
@@ -2223,33 +1975,32 @@
         <w:tc>
           <w:tcPr>
             <w:tcW w:w="6798" w:type="dxa"/>
-            <w:tcMar/>
-          </w:tcPr>
-          <w:p>
-            <w:pPr>
-              <w:pStyle w:val="Normal"/>
-            </w:pPr>
-            <w:r>
+          </w:tcPr>
+          <w:p>
+            <w:r>
+              <w:rPr>
+                <w:noProof/>
+              </w:rPr>
               <w:drawing>
-                <wp:inline wp14:editId="7F33A305" wp14:anchorId="3028130F">
+                <wp:inline distT="0" distB="0" distL="0" distR="0" wp14:anchorId="3028130F" wp14:editId="7F33A305">
                   <wp:extent cx="1990490" cy="2448479"/>
                   <wp:effectExtent l="0" t="0" r="0" b="0"/>
-                  <wp:docPr id="432909272" name="" title=""/>
+                  <wp:docPr id="432909272" name="Imagem 432909272"/>
                   <wp:cNvGraphicFramePr>
-                    <a:graphicFrameLocks noChangeAspect="1"/>
+                    <a:graphicFrameLocks xmlns:a="http://schemas.openxmlformats.org/drawingml/2006/main" noChangeAspect="1"/>
                   </wp:cNvGraphicFramePr>
-                  <a:graphic>
+                  <a:graphic xmlns:a="http://schemas.openxmlformats.org/drawingml/2006/main">
                     <a:graphicData uri="http://schemas.openxmlformats.org/drawingml/2006/picture">
-                      <pic:pic>
+                      <pic:pic xmlns:pic="http://schemas.openxmlformats.org/drawingml/2006/picture">
                         <pic:nvPicPr>
                           <pic:cNvPr id="0" name=""/>
                           <pic:cNvPicPr/>
                         </pic:nvPicPr>
                         <pic:blipFill>
-                          <a:blip r:embed="R04aefdb0dd674d2c">
+                          <a:blip r:embed="rId6">
                             <a:extLst>
-                              <a:ext xmlns:a="http://schemas.openxmlformats.org/drawingml/2006/main" uri="{28A0092B-C50C-407E-A947-70E740481C1C}">
-                                <a14:useLocalDpi val="0"/>
+                              <a:ext uri="{28A0092B-C50C-407E-A947-70E740481C1C}">
+                                <a14:useLocalDpi xmlns:a14="http://schemas.microsoft.com/office/drawing/2010/main" val="0"/>
                               </a:ext>
                             </a:extLst>
                           </a:blip>
@@ -2279,7 +2030,6 @@
         <w:tc>
           <w:tcPr>
             <w:tcW w:w="1696" w:type="dxa"/>
-            <w:tcMar/>
           </w:tcPr>
           <w:p>
             <w:pPr>
@@ -2304,7 +2054,6 @@
         <w:tc>
           <w:tcPr>
             <w:tcW w:w="6798" w:type="dxa"/>
-            <w:tcMar/>
           </w:tcPr>
           <w:p>
             <w:pPr>
@@ -2327,7 +2076,6 @@
         <w:tc>
           <w:tcPr>
             <w:tcW w:w="1696" w:type="dxa"/>
-            <w:tcMar/>
           </w:tcPr>
           <w:p>
             <w:pPr>
@@ -2352,7 +2100,6 @@
         <w:tc>
           <w:tcPr>
             <w:tcW w:w="6798" w:type="dxa"/>
-            <w:tcMar/>
           </w:tcPr>
           <w:p>
             <w:pPr>
@@ -2406,14 +2153,6 @@
             </w:r>
           </w:p>
           <w:p>
-            <w:pPr>
-              <w:pStyle w:val="Normal"/>
-              <w:suppressLineNumbers w:val="0"/>
-              <w:bidi w:val="0"/>
-              <w:spacing w:before="0" w:beforeAutospacing="off" w:after="0" w:afterAutospacing="off" w:line="240" w:lineRule="auto"/>
-              <w:ind w:left="0" w:right="0"/>
-              <w:jc w:val="left"/>
-            </w:pPr>
             <w:r>
               <w:rPr>
                 <w:sz w:val="28"/>
@@ -2425,24 +2164,20 @@
         </w:tc>
       </w:tr>
     </w:tbl>
-    <w:p>
-      <w:pPr>
-        <w:pStyle w:val="Normal"/>
-      </w:pPr>
-    </w:p>
-    <w:p>
-      <w:pPr>
-        <w:rPr>
-          <w:b w:val="1"/>
-          <w:bCs w:val="1"/>
-          <w:sz w:val="28"/>
-          <w:szCs w:val="28"/>
-        </w:rPr>
-      </w:pPr>
-      <w:r>
-        <w:rPr>
-          <w:b w:val="1"/>
-          <w:bCs w:val="1"/>
+    <w:p/>
+    <w:p>
+      <w:pPr>
+        <w:rPr>
+          <w:b/>
+          <w:bCs/>
+          <w:sz w:val="28"/>
+          <w:szCs w:val="28"/>
+        </w:rPr>
+      </w:pPr>
+      <w:r>
+        <w:rPr>
+          <w:b/>
+          <w:bCs/>
           <w:sz w:val="28"/>
           <w:szCs w:val="28"/>
         </w:rPr>
@@ -2466,7 +2201,6 @@
         <w:tc>
           <w:tcPr>
             <w:tcW w:w="1696" w:type="dxa"/>
-            <w:tcMar/>
           </w:tcPr>
           <w:p>
             <w:pPr>
@@ -2491,16 +2225,9 @@
         <w:tc>
           <w:tcPr>
             <w:tcW w:w="6798" w:type="dxa"/>
-            <w:tcMar/>
-          </w:tcPr>
-          <w:p>
-            <w:pPr>
-              <w:pStyle w:val="Normal"/>
-              <w:suppressLineNumbers w:val="0"/>
-              <w:bidi w:val="0"/>
-              <w:spacing w:before="0" w:beforeAutospacing="off" w:after="0" w:afterAutospacing="off" w:line="240" w:lineRule="auto"/>
-              <w:ind w:left="0" w:right="0"/>
-              <w:jc w:val="left"/>
+          </w:tcPr>
+          <w:p>
+            <w:pPr>
               <w:rPr>
                 <w:sz w:val="28"/>
                 <w:szCs w:val="28"/>
@@ -2523,7 +2250,6 @@
         <w:tc>
           <w:tcPr>
             <w:tcW w:w="1696" w:type="dxa"/>
-            <w:tcMar/>
           </w:tcPr>
           <w:p>
             <w:pPr>
@@ -2548,33 +2274,32 @@
         <w:tc>
           <w:tcPr>
             <w:tcW w:w="6798" w:type="dxa"/>
-            <w:tcMar/>
-          </w:tcPr>
-          <w:p>
-            <w:pPr>
-              <w:pStyle w:val="Normal"/>
-            </w:pPr>
-            <w:r>
+          </w:tcPr>
+          <w:p>
+            <w:r>
+              <w:rPr>
+                <w:noProof/>
+              </w:rPr>
               <w:drawing>
-                <wp:inline wp14:editId="4EDD4F9E" wp14:anchorId="4F8F162D">
+                <wp:inline distT="0" distB="0" distL="0" distR="0" wp14:anchorId="4F8F162D" wp14:editId="4EDD4F9E">
                   <wp:extent cx="3610479" cy="3715268"/>
                   <wp:effectExtent l="0" t="0" r="0" b="0"/>
-                  <wp:docPr id="1140363251" name="" title=""/>
+                  <wp:docPr id="1140363251" name="Imagem 1140363251"/>
                   <wp:cNvGraphicFramePr>
-                    <a:graphicFrameLocks noChangeAspect="1"/>
+                    <a:graphicFrameLocks xmlns:a="http://schemas.openxmlformats.org/drawingml/2006/main" noChangeAspect="1"/>
                   </wp:cNvGraphicFramePr>
-                  <a:graphic>
+                  <a:graphic xmlns:a="http://schemas.openxmlformats.org/drawingml/2006/main">
                     <a:graphicData uri="http://schemas.openxmlformats.org/drawingml/2006/picture">
-                      <pic:pic>
+                      <pic:pic xmlns:pic="http://schemas.openxmlformats.org/drawingml/2006/picture">
                         <pic:nvPicPr>
                           <pic:cNvPr id="0" name=""/>
                           <pic:cNvPicPr/>
                         </pic:nvPicPr>
                         <pic:blipFill>
-                          <a:blip r:embed="Re656f5039fa2468c">
+                          <a:blip r:embed="rId7">
                             <a:extLst>
-                              <a:ext xmlns:a="http://schemas.openxmlformats.org/drawingml/2006/main" uri="{28A0092B-C50C-407E-A947-70E740481C1C}">
-                                <a14:useLocalDpi val="0"/>
+                              <a:ext uri="{28A0092B-C50C-407E-A947-70E740481C1C}">
+                                <a14:useLocalDpi xmlns:a14="http://schemas.microsoft.com/office/drawing/2010/main" val="0"/>
                               </a:ext>
                             </a:extLst>
                           </a:blip>
@@ -2607,7 +2332,6 @@
         <w:tc>
           <w:tcPr>
             <w:tcW w:w="1696" w:type="dxa"/>
-            <w:tcMar/>
           </w:tcPr>
           <w:p>
             <w:pPr>
@@ -2632,16 +2356,9 @@
         <w:tc>
           <w:tcPr>
             <w:tcW w:w="6798" w:type="dxa"/>
-            <w:tcMar/>
-          </w:tcPr>
-          <w:p>
-            <w:pPr>
-              <w:pStyle w:val="Normal"/>
-              <w:suppressLineNumbers w:val="0"/>
-              <w:bidi w:val="0"/>
-              <w:spacing w:before="0" w:beforeAutospacing="off" w:after="0" w:afterAutospacing="off" w:line="240" w:lineRule="auto"/>
-              <w:ind w:left="0" w:right="0"/>
-              <w:jc w:val="left"/>
+          </w:tcPr>
+          <w:p>
+            <w:pPr>
               <w:rPr>
                 <w:sz w:val="28"/>
                 <w:szCs w:val="28"/>
@@ -2664,7 +2381,6 @@
         <w:tc>
           <w:tcPr>
             <w:tcW w:w="1696" w:type="dxa"/>
-            <w:tcMar/>
           </w:tcPr>
           <w:p>
             <w:pPr>
@@ -2689,7 +2405,6 @@
         <w:tc>
           <w:tcPr>
             <w:tcW w:w="6798" w:type="dxa"/>
-            <w:tcMar/>
           </w:tcPr>
           <w:p>
             <w:pPr>
@@ -2722,19 +2437,12 @@
             </w:r>
           </w:p>
           <w:p>
-            <w:pPr>
-              <w:pStyle w:val="Normal"/>
-              <w:suppressLineNumbers w:val="0"/>
-              <w:bidi w:val="0"/>
-              <w:spacing w:before="0" w:beforeAutospacing="off" w:after="0" w:afterAutospacing="off" w:line="240" w:lineRule="auto"/>
-              <w:ind w:left="0" w:right="0"/>
-              <w:jc w:val="left"/>
-            </w:pPr>
-            <w:r>
-              <w:rPr>
-                <w:sz w:val="28"/>
-                <w:szCs w:val="28"/>
-              </w:rPr>
+            <w:r>
+              <w:rPr>
+                <w:sz w:val="28"/>
+                <w:szCs w:val="28"/>
+              </w:rPr>
+              <w:lastRenderedPageBreak/>
               <w:t>Dash.</w:t>
             </w:r>
           </w:p>
@@ -2743,11 +2451,9 @@
     </w:tbl>
     <w:p>
       <w:pPr>
-        <w:pStyle w:val="Normal"/>
-        <w:ind w:left="0"/>
-        <w:rPr>
-          <w:b w:val="1"/>
-          <w:bCs w:val="1"/>
+        <w:rPr>
+          <w:b/>
+          <w:bCs/>
           <w:sz w:val="28"/>
           <w:szCs w:val="28"/>
         </w:rPr>
@@ -2758,7 +2464,7 @@
         <w:pStyle w:val="PargrafodaLista"/>
         <w:numPr>
           <w:ilvl w:val="0"/>
-          <w:numId w:val="1"/>
+          <w:numId w:val="3"/>
         </w:numPr>
         <w:rPr>
           <w:b/>
@@ -2789,21 +2495,7 @@
           <w:sz w:val="28"/>
           <w:szCs w:val="28"/>
         </w:rPr>
-        <w:t>Ficha técnica</w:t>
-      </w:r>
-      <w:r>
-        <w:rPr>
-          <w:sz w:val="28"/>
-          <w:szCs w:val="28"/>
-        </w:rPr>
-        <w:t xml:space="preserve"> de todos os </w:t>
-      </w:r>
-      <w:r>
-        <w:rPr>
-          <w:sz w:val="28"/>
-          <w:szCs w:val="28"/>
-        </w:rPr>
-        <w:t>itens presentes no jogo.</w:t>
+        <w:t>Ficha técnica de todos os itens presentes no jogo.</w:t>
       </w:r>
     </w:p>
     <w:p>
@@ -2828,7 +2520,6 @@
         <w:tc>
           <w:tcPr>
             <w:tcW w:w="1696" w:type="dxa"/>
-            <w:tcMar/>
           </w:tcPr>
           <w:p>
             <w:pPr>
@@ -2853,16 +2544,9 @@
         <w:tc>
           <w:tcPr>
             <w:tcW w:w="6798" w:type="dxa"/>
-            <w:tcMar/>
-          </w:tcPr>
-          <w:p>
-            <w:pPr>
-              <w:pStyle w:val="Normal"/>
-              <w:suppressLineNumbers w:val="0"/>
-              <w:bidi w:val="0"/>
-              <w:spacing w:before="0" w:beforeAutospacing="off" w:after="0" w:afterAutospacing="off" w:line="240" w:lineRule="auto"/>
-              <w:ind w:left="0" w:right="0"/>
-              <w:jc w:val="left"/>
+          </w:tcPr>
+          <w:p>
+            <w:pPr>
               <w:rPr>
                 <w:sz w:val="28"/>
                 <w:szCs w:val="28"/>
@@ -2882,7 +2566,6 @@
         <w:tc>
           <w:tcPr>
             <w:tcW w:w="1696" w:type="dxa"/>
-            <w:tcMar/>
           </w:tcPr>
           <w:p>
             <w:pPr>
@@ -2907,33 +2590,32 @@
         <w:tc>
           <w:tcPr>
             <w:tcW w:w="6798" w:type="dxa"/>
-            <w:tcMar/>
-          </w:tcPr>
-          <w:p>
-            <w:pPr>
-              <w:pStyle w:val="Normal"/>
-            </w:pPr>
-            <w:r>
+          </w:tcPr>
+          <w:p>
+            <w:r>
+              <w:rPr>
+                <w:noProof/>
+              </w:rPr>
               <w:drawing>
-                <wp:inline wp14:editId="2FB3780D" wp14:anchorId="717F99F5">
+                <wp:inline distT="0" distB="0" distL="0" distR="0" wp14:anchorId="717F99F5" wp14:editId="5A7A0F6C">
                   <wp:extent cx="2771775" cy="1556750"/>
                   <wp:effectExtent l="0" t="0" r="0" b="0"/>
-                  <wp:docPr id="669961235" name="" title=""/>
+                  <wp:docPr id="669961235" name="Imagem 669961235"/>
                   <wp:cNvGraphicFramePr>
-                    <a:graphicFrameLocks noChangeAspect="1"/>
+                    <a:graphicFrameLocks xmlns:a="http://schemas.openxmlformats.org/drawingml/2006/main" noChangeAspect="1"/>
                   </wp:cNvGraphicFramePr>
-                  <a:graphic>
+                  <a:graphic xmlns:a="http://schemas.openxmlformats.org/drawingml/2006/main">
                     <a:graphicData uri="http://schemas.openxmlformats.org/drawingml/2006/picture">
-                      <pic:pic>
+                      <pic:pic xmlns:pic="http://schemas.openxmlformats.org/drawingml/2006/picture">
                         <pic:nvPicPr>
                           <pic:cNvPr id="0" name=""/>
                           <pic:cNvPicPr/>
                         </pic:nvPicPr>
                         <pic:blipFill>
-                          <a:blip r:embed="R34a33d692f924c31">
+                          <a:blip r:embed="rId8" cstate="print">
                             <a:extLst>
-                              <a:ext xmlns:a="http://schemas.openxmlformats.org/drawingml/2006/main" uri="{28A0092B-C50C-407E-A947-70E740481C1C}">
-                                <a14:useLocalDpi val="0"/>
+                              <a:ext uri="{28A0092B-C50C-407E-A947-70E740481C1C}">
+                                <a14:useLocalDpi xmlns:a14="http://schemas.microsoft.com/office/drawing/2010/main" val="0"/>
                               </a:ext>
                             </a:extLst>
                           </a:blip>
@@ -2963,7 +2645,6 @@
         <w:tc>
           <w:tcPr>
             <w:tcW w:w="1696" w:type="dxa"/>
-            <w:tcMar/>
           </w:tcPr>
           <w:p>
             <w:pPr>
@@ -2988,37 +2669,14 @@
         <w:tc>
           <w:tcPr>
             <w:tcW w:w="6798" w:type="dxa"/>
-            <w:tcMar/>
-          </w:tcPr>
-          <w:p>
-            <w:pPr>
-              <w:pStyle w:val="Normal"/>
-              <w:suppressLineNumbers w:val="0"/>
-              <w:bidi w:val="0"/>
-              <w:spacing w:before="0" w:beforeAutospacing="off" w:after="0" w:afterAutospacing="off" w:line="240" w:lineRule="auto"/>
-              <w:ind w:left="0" w:right="0"/>
-              <w:jc w:val="left"/>
-            </w:pPr>
-            <w:r>
-              <w:rPr>
-                <w:sz w:val="28"/>
-                <w:szCs w:val="28"/>
-              </w:rPr>
-              <w:t xml:space="preserve">Caso </w:t>
-            </w:r>
-            <w:r>
-              <w:rPr>
-                <w:sz w:val="28"/>
-                <w:szCs w:val="28"/>
-              </w:rPr>
-              <w:t>adicionado</w:t>
-            </w:r>
-            <w:r>
-              <w:rPr>
-                <w:sz w:val="28"/>
-                <w:szCs w:val="28"/>
-              </w:rPr>
-              <w:t xml:space="preserve"> ao local correto, o personagem será bonificado.</w:t>
+          </w:tcPr>
+          <w:p>
+            <w:r>
+              <w:rPr>
+                <w:sz w:val="28"/>
+                <w:szCs w:val="28"/>
+              </w:rPr>
+              <w:t>Caso adicionado ao local correto, o personagem será bonificado.</w:t>
             </w:r>
           </w:p>
         </w:tc>
@@ -3027,26 +2685,26 @@
     <w:p>
       <w:pPr>
         <w:rPr>
-          <w:b w:val="1"/>
-          <w:bCs w:val="1"/>
-          <w:sz w:val="28"/>
-          <w:szCs w:val="28"/>
-        </w:rPr>
-      </w:pPr>
-    </w:p>
-    <w:p>
-      <w:pPr>
-        <w:rPr>
-          <w:b w:val="1"/>
-          <w:bCs w:val="1"/>
-          <w:sz w:val="28"/>
-          <w:szCs w:val="28"/>
-        </w:rPr>
-      </w:pPr>
-      <w:r>
-        <w:rPr>
-          <w:b w:val="1"/>
-          <w:bCs w:val="1"/>
+          <w:b/>
+          <w:bCs/>
+          <w:sz w:val="28"/>
+          <w:szCs w:val="28"/>
+        </w:rPr>
+      </w:pPr>
+    </w:p>
+    <w:p>
+      <w:pPr>
+        <w:rPr>
+          <w:b/>
+          <w:bCs/>
+          <w:sz w:val="28"/>
+          <w:szCs w:val="28"/>
+        </w:rPr>
+      </w:pPr>
+      <w:r>
+        <w:rPr>
+          <w:b/>
+          <w:bCs/>
           <w:sz w:val="28"/>
           <w:szCs w:val="28"/>
         </w:rPr>
@@ -3056,16 +2714,12 @@
     <w:p>
       <w:pPr>
         <w:rPr>
-          <w:b w:val="0"/>
-          <w:bCs w:val="0"/>
-          <w:sz w:val="28"/>
-          <w:szCs w:val="28"/>
-        </w:rPr>
-      </w:pPr>
-      <w:r>
-        <w:rPr>
-          <w:b w:val="0"/>
-          <w:bCs w:val="0"/>
+          <w:sz w:val="28"/>
+          <w:szCs w:val="28"/>
+        </w:rPr>
+      </w:pPr>
+      <w:r>
+        <w:rPr>
           <w:sz w:val="28"/>
           <w:szCs w:val="28"/>
         </w:rPr>
@@ -3088,26 +2742,23 @@
       <w:tr>
         <w:trPr>
           <w:trHeight w:val="300"/>
+          <w:jc w:val="center"/>
         </w:trPr>
         <w:tc>
           <w:tcPr>
             <w:tcW w:w="2830" w:type="dxa"/>
-            <w:tcMar/>
-          </w:tcPr>
-          <w:p>
-            <w:pPr>
-              <w:pStyle w:val="Normal"/>
-              <w:rPr>
-                <w:b w:val="1"/>
-                <w:bCs w:val="1"/>
-                <w:sz w:val="22"/>
-                <w:szCs w:val="22"/>
-              </w:rPr>
-            </w:pPr>
-            <w:r>
-              <w:rPr>
-                <w:b w:val="1"/>
-                <w:bCs w:val="1"/>
+          </w:tcPr>
+          <w:p>
+            <w:pPr>
+              <w:rPr>
+                <w:b/>
+                <w:bCs/>
+              </w:rPr>
+            </w:pPr>
+            <w:r>
+              <w:rPr>
+                <w:b/>
+                <w:bCs/>
                 <w:sz w:val="28"/>
                 <w:szCs w:val="28"/>
               </w:rPr>
@@ -3118,22 +2769,18 @@
         <w:tc>
           <w:tcPr>
             <w:tcW w:w="2830" w:type="dxa"/>
-            <w:tcMar/>
-          </w:tcPr>
-          <w:p>
-            <w:pPr>
-              <w:pStyle w:val="Normal"/>
-              <w:rPr>
-                <w:b w:val="1"/>
-                <w:bCs w:val="1"/>
-                <w:sz w:val="22"/>
-                <w:szCs w:val="22"/>
-              </w:rPr>
-            </w:pPr>
-            <w:r>
-              <w:rPr>
-                <w:b w:val="1"/>
-                <w:bCs w:val="1"/>
+          </w:tcPr>
+          <w:p>
+            <w:pPr>
+              <w:rPr>
+                <w:b/>
+                <w:bCs/>
+              </w:rPr>
+            </w:pPr>
+            <w:r>
+              <w:rPr>
+                <w:b/>
+                <w:bCs/>
                 <w:sz w:val="28"/>
                 <w:szCs w:val="28"/>
               </w:rPr>
@@ -3144,22 +2791,18 @@
         <w:tc>
           <w:tcPr>
             <w:tcW w:w="2830" w:type="dxa"/>
-            <w:tcMar/>
-          </w:tcPr>
-          <w:p>
-            <w:pPr>
-              <w:pStyle w:val="Normal"/>
-              <w:rPr>
-                <w:b w:val="1"/>
-                <w:bCs w:val="1"/>
-                <w:sz w:val="22"/>
-                <w:szCs w:val="22"/>
-              </w:rPr>
-            </w:pPr>
-            <w:r>
-              <w:rPr>
-                <w:b w:val="1"/>
-                <w:bCs w:val="1"/>
+          </w:tcPr>
+          <w:p>
+            <w:pPr>
+              <w:rPr>
+                <w:b/>
+                <w:bCs/>
+              </w:rPr>
+            </w:pPr>
+            <w:r>
+              <w:rPr>
+                <w:b/>
+                <w:bCs/>
                 <w:sz w:val="28"/>
                 <w:szCs w:val="28"/>
               </w:rPr>
@@ -3171,25 +2814,15 @@
       <w:tr>
         <w:trPr>
           <w:trHeight w:val="300"/>
+          <w:jc w:val="center"/>
         </w:trPr>
         <w:tc>
           <w:tcPr>
             <w:tcW w:w="2830" w:type="dxa"/>
-            <w:tcMar/>
-          </w:tcPr>
-          <w:p>
-            <w:pPr>
-              <w:pStyle w:val="Normal"/>
-              <w:suppressLineNumbers w:val="0"/>
-              <w:bidi w:val="0"/>
-              <w:spacing w:before="0" w:beforeAutospacing="off" w:after="0" w:afterAutospacing="off" w:line="240" w:lineRule="auto"/>
-              <w:ind w:left="0" w:right="0"/>
-              <w:jc w:val="left"/>
-            </w:pPr>
-            <w:r>
-              <w:rPr>
-                <w:b w:val="0"/>
-                <w:bCs w:val="0"/>
+          </w:tcPr>
+          <w:p>
+            <w:r>
+              <w:rPr>
                 <w:sz w:val="28"/>
                 <w:szCs w:val="28"/>
               </w:rPr>
@@ -3200,22 +2833,16 @@
         <w:tc>
           <w:tcPr>
             <w:tcW w:w="2830" w:type="dxa"/>
-            <w:tcMar/>
-          </w:tcPr>
-          <w:p>
-            <w:pPr>
-              <w:pStyle w:val="Normal"/>
-              <w:rPr>
-                <w:b w:val="0"/>
-                <w:bCs w:val="0"/>
-                <w:sz w:val="28"/>
-                <w:szCs w:val="28"/>
-              </w:rPr>
-            </w:pPr>
-            <w:r>
-              <w:rPr>
-                <w:b w:val="0"/>
-                <w:bCs w:val="0"/>
+          </w:tcPr>
+          <w:p>
+            <w:pPr>
+              <w:rPr>
+                <w:sz w:val="28"/>
+                <w:szCs w:val="28"/>
+              </w:rPr>
+            </w:pPr>
+            <w:r>
+              <w:rPr>
                 <w:sz w:val="28"/>
                 <w:szCs w:val="28"/>
               </w:rPr>
@@ -3226,22 +2853,16 @@
         <w:tc>
           <w:tcPr>
             <w:tcW w:w="2830" w:type="dxa"/>
-            <w:tcMar/>
-          </w:tcPr>
-          <w:p>
-            <w:pPr>
-              <w:pStyle w:val="Normal"/>
-              <w:rPr>
-                <w:b w:val="0"/>
-                <w:bCs w:val="0"/>
-                <w:sz w:val="28"/>
-                <w:szCs w:val="28"/>
-              </w:rPr>
-            </w:pPr>
-            <w:r>
-              <w:rPr>
-                <w:b w:val="0"/>
-                <w:bCs w:val="0"/>
+          </w:tcPr>
+          <w:p>
+            <w:pPr>
+              <w:rPr>
+                <w:sz w:val="28"/>
+                <w:szCs w:val="28"/>
+              </w:rPr>
+            </w:pPr>
+            <w:r>
+              <w:rPr>
                 <w:sz w:val="28"/>
                 <w:szCs w:val="28"/>
               </w:rPr>
@@ -3253,26 +2874,21 @@
       <w:tr>
         <w:trPr>
           <w:trHeight w:val="300"/>
+          <w:jc w:val="center"/>
         </w:trPr>
         <w:tc>
           <w:tcPr>
             <w:tcW w:w="2830" w:type="dxa"/>
-            <w:tcMar/>
-          </w:tcPr>
-          <w:p>
-            <w:pPr>
-              <w:pStyle w:val="Normal"/>
-              <w:rPr>
-                <w:b w:val="0"/>
-                <w:bCs w:val="0"/>
-                <w:sz w:val="28"/>
-                <w:szCs w:val="28"/>
-              </w:rPr>
-            </w:pPr>
-            <w:r>
-              <w:rPr>
-                <w:b w:val="0"/>
-                <w:bCs w:val="0"/>
+          </w:tcPr>
+          <w:p>
+            <w:pPr>
+              <w:rPr>
+                <w:sz w:val="28"/>
+                <w:szCs w:val="28"/>
+              </w:rPr>
+            </w:pPr>
+            <w:r>
+              <w:rPr>
                 <w:sz w:val="28"/>
                 <w:szCs w:val="28"/>
               </w:rPr>
@@ -3280,8 +2896,6 @@
             </w:r>
             <w:r>
               <w:rPr>
-                <w:b w:val="0"/>
-                <w:bCs w:val="0"/>
                 <w:sz w:val="28"/>
                 <w:szCs w:val="28"/>
               </w:rPr>
@@ -3289,8 +2903,6 @@
             </w:r>
             <w:r>
               <w:rPr>
-                <w:b w:val="0"/>
-                <w:bCs w:val="0"/>
                 <w:sz w:val="28"/>
                 <w:szCs w:val="28"/>
               </w:rPr>
@@ -3301,56 +2913,30 @@
         <w:tc>
           <w:tcPr>
             <w:tcW w:w="2830" w:type="dxa"/>
-            <w:tcMar/>
-          </w:tcPr>
-          <w:p>
-            <w:pPr>
-              <w:pStyle w:val="Normal"/>
-              <w:suppressLineNumbers w:val="0"/>
-              <w:bidi w:val="0"/>
-              <w:spacing w:before="0" w:beforeAutospacing="off" w:after="0" w:afterAutospacing="off" w:line="240" w:lineRule="auto"/>
-              <w:ind w:left="0" w:right="0"/>
-              <w:jc w:val="left"/>
-            </w:pPr>
-            <w:r>
-              <w:rPr>
-                <w:b w:val="0"/>
-                <w:bCs w:val="0"/>
-                <w:sz w:val="28"/>
-                <w:szCs w:val="28"/>
-              </w:rPr>
-              <w:t>Protótipo</w:t>
-            </w:r>
-            <w:r>
-              <w:rPr>
-                <w:b w:val="0"/>
-                <w:bCs w:val="0"/>
-                <w:sz w:val="28"/>
-                <w:szCs w:val="28"/>
-              </w:rPr>
-              <w:t xml:space="preserve"> do jogo</w:t>
+          </w:tcPr>
+          <w:p>
+            <w:r>
+              <w:rPr>
+                <w:sz w:val="28"/>
+                <w:szCs w:val="28"/>
+              </w:rPr>
+              <w:t>Protótipo do jogo</w:t>
             </w:r>
           </w:p>
         </w:tc>
         <w:tc>
           <w:tcPr>
             <w:tcW w:w="2830" w:type="dxa"/>
-            <w:tcMar/>
-          </w:tcPr>
-          <w:p>
-            <w:pPr>
-              <w:pStyle w:val="Normal"/>
-              <w:rPr>
-                <w:b w:val="0"/>
-                <w:bCs w:val="0"/>
-                <w:sz w:val="28"/>
-                <w:szCs w:val="28"/>
-              </w:rPr>
-            </w:pPr>
-            <w:r>
-              <w:rPr>
-                <w:b w:val="0"/>
-                <w:bCs w:val="0"/>
+          </w:tcPr>
+          <w:p>
+            <w:pPr>
+              <w:rPr>
+                <w:sz w:val="28"/>
+                <w:szCs w:val="28"/>
+              </w:rPr>
+            </w:pPr>
+            <w:r>
+              <w:rPr>
                 <w:sz w:val="28"/>
                 <w:szCs w:val="28"/>
               </w:rPr>
@@ -3362,26 +2948,21 @@
       <w:tr>
         <w:trPr>
           <w:trHeight w:val="364"/>
+          <w:jc w:val="center"/>
         </w:trPr>
         <w:tc>
           <w:tcPr>
             <w:tcW w:w="2830" w:type="dxa"/>
-            <w:tcMar/>
-          </w:tcPr>
-          <w:p>
-            <w:pPr>
-              <w:pStyle w:val="Normal"/>
-              <w:rPr>
-                <w:b w:val="0"/>
-                <w:bCs w:val="0"/>
-                <w:sz w:val="28"/>
-                <w:szCs w:val="28"/>
-              </w:rPr>
-            </w:pPr>
-            <w:r>
-              <w:rPr>
-                <w:b w:val="0"/>
-                <w:bCs w:val="0"/>
+          </w:tcPr>
+          <w:p>
+            <w:pPr>
+              <w:rPr>
+                <w:sz w:val="28"/>
+                <w:szCs w:val="28"/>
+              </w:rPr>
+            </w:pPr>
+            <w:r>
+              <w:rPr>
                 <w:sz w:val="28"/>
                 <w:szCs w:val="28"/>
               </w:rPr>
@@ -3389,8 +2970,6 @@
             </w:r>
             <w:r>
               <w:rPr>
-                <w:b w:val="0"/>
-                <w:bCs w:val="0"/>
                 <w:sz w:val="28"/>
                 <w:szCs w:val="28"/>
               </w:rPr>
@@ -3398,8 +2977,6 @@
             </w:r>
             <w:r>
               <w:rPr>
-                <w:b w:val="0"/>
-                <w:bCs w:val="0"/>
                 <w:sz w:val="28"/>
                 <w:szCs w:val="28"/>
               </w:rPr>
@@ -3410,22 +2987,16 @@
         <w:tc>
           <w:tcPr>
             <w:tcW w:w="2830" w:type="dxa"/>
-            <w:tcMar/>
-          </w:tcPr>
-          <w:p>
-            <w:pPr>
-              <w:pStyle w:val="Normal"/>
-              <w:rPr>
-                <w:b w:val="0"/>
-                <w:bCs w:val="0"/>
-                <w:sz w:val="28"/>
-                <w:szCs w:val="28"/>
-              </w:rPr>
-            </w:pPr>
-            <w:r>
-              <w:rPr>
-                <w:b w:val="0"/>
-                <w:bCs w:val="0"/>
+          </w:tcPr>
+          <w:p>
+            <w:pPr>
+              <w:rPr>
+                <w:sz w:val="28"/>
+                <w:szCs w:val="28"/>
+              </w:rPr>
+            </w:pPr>
+            <w:r>
+              <w:rPr>
                 <w:sz w:val="28"/>
                 <w:szCs w:val="28"/>
               </w:rPr>
@@ -3436,22 +3007,16 @@
         <w:tc>
           <w:tcPr>
             <w:tcW w:w="2830" w:type="dxa"/>
-            <w:tcMar/>
-          </w:tcPr>
-          <w:p>
-            <w:pPr>
-              <w:pStyle w:val="Normal"/>
-              <w:rPr>
-                <w:b w:val="0"/>
-                <w:bCs w:val="0"/>
-                <w:sz w:val="28"/>
-                <w:szCs w:val="28"/>
-              </w:rPr>
-            </w:pPr>
-            <w:r>
-              <w:rPr>
-                <w:b w:val="0"/>
-                <w:bCs w:val="0"/>
+          </w:tcPr>
+          <w:p>
+            <w:pPr>
+              <w:rPr>
+                <w:sz w:val="28"/>
+                <w:szCs w:val="28"/>
+              </w:rPr>
+            </w:pPr>
+            <w:r>
+              <w:rPr>
                 <w:sz w:val="28"/>
                 <w:szCs w:val="28"/>
               </w:rPr>
@@ -3463,26 +3028,21 @@
       <w:tr>
         <w:trPr>
           <w:trHeight w:val="300"/>
+          <w:jc w:val="center"/>
         </w:trPr>
         <w:tc>
           <w:tcPr>
             <w:tcW w:w="2830" w:type="dxa"/>
-            <w:tcMar/>
-          </w:tcPr>
-          <w:p>
-            <w:pPr>
-              <w:pStyle w:val="Normal"/>
-              <w:rPr>
-                <w:b w:val="0"/>
-                <w:bCs w:val="0"/>
-                <w:sz w:val="28"/>
-                <w:szCs w:val="28"/>
-              </w:rPr>
-            </w:pPr>
-            <w:r>
-              <w:rPr>
-                <w:b w:val="0"/>
-                <w:bCs w:val="0"/>
+          </w:tcPr>
+          <w:p>
+            <w:pPr>
+              <w:rPr>
+                <w:sz w:val="28"/>
+                <w:szCs w:val="28"/>
+              </w:rPr>
+            </w:pPr>
+            <w:r>
+              <w:rPr>
                 <w:sz w:val="28"/>
                 <w:szCs w:val="28"/>
               </w:rPr>
@@ -3490,8 +3050,6 @@
             </w:r>
             <w:r>
               <w:rPr>
-                <w:b w:val="0"/>
-                <w:bCs w:val="0"/>
                 <w:sz w:val="28"/>
                 <w:szCs w:val="28"/>
               </w:rPr>
@@ -3499,8 +3057,6 @@
             </w:r>
             <w:r>
               <w:rPr>
-                <w:b w:val="0"/>
-                <w:bCs w:val="0"/>
                 <w:sz w:val="28"/>
                 <w:szCs w:val="28"/>
               </w:rPr>
@@ -3511,22 +3067,16 @@
         <w:tc>
           <w:tcPr>
             <w:tcW w:w="2830" w:type="dxa"/>
-            <w:tcMar/>
-          </w:tcPr>
-          <w:p>
-            <w:pPr>
-              <w:pStyle w:val="Normal"/>
-              <w:rPr>
-                <w:b w:val="0"/>
-                <w:bCs w:val="0"/>
-                <w:sz w:val="28"/>
-                <w:szCs w:val="28"/>
-              </w:rPr>
-            </w:pPr>
-            <w:r>
-              <w:rPr>
-                <w:b w:val="0"/>
-                <w:bCs w:val="0"/>
+          </w:tcPr>
+          <w:p>
+            <w:pPr>
+              <w:rPr>
+                <w:sz w:val="28"/>
+                <w:szCs w:val="28"/>
+              </w:rPr>
+            </w:pPr>
+            <w:r>
+              <w:rPr>
                 <w:sz w:val="28"/>
                 <w:szCs w:val="28"/>
               </w:rPr>
@@ -3537,22 +3087,16 @@
         <w:tc>
           <w:tcPr>
             <w:tcW w:w="2830" w:type="dxa"/>
-            <w:tcMar/>
-          </w:tcPr>
-          <w:p>
-            <w:pPr>
-              <w:pStyle w:val="Normal"/>
-              <w:rPr>
-                <w:b w:val="0"/>
-                <w:bCs w:val="0"/>
-                <w:sz w:val="28"/>
-                <w:szCs w:val="28"/>
-              </w:rPr>
-            </w:pPr>
-            <w:r>
-              <w:rPr>
-                <w:b w:val="0"/>
-                <w:bCs w:val="0"/>
+          </w:tcPr>
+          <w:p>
+            <w:pPr>
+              <w:rPr>
+                <w:sz w:val="28"/>
+                <w:szCs w:val="28"/>
+              </w:rPr>
+            </w:pPr>
+            <w:r>
+              <w:rPr>
                 <w:sz w:val="28"/>
                 <w:szCs w:val="28"/>
               </w:rPr>
@@ -3564,26 +3108,21 @@
       <w:tr>
         <w:trPr>
           <w:trHeight w:val="300"/>
+          <w:jc w:val="center"/>
         </w:trPr>
         <w:tc>
           <w:tcPr>
             <w:tcW w:w="2830" w:type="dxa"/>
-            <w:tcMar/>
-          </w:tcPr>
-          <w:p>
-            <w:pPr>
-              <w:pStyle w:val="Normal"/>
-              <w:rPr>
-                <w:b w:val="0"/>
-                <w:bCs w:val="0"/>
-                <w:sz w:val="28"/>
-                <w:szCs w:val="28"/>
-              </w:rPr>
-            </w:pPr>
-            <w:r>
-              <w:rPr>
-                <w:b w:val="0"/>
-                <w:bCs w:val="0"/>
+          </w:tcPr>
+          <w:p>
+            <w:pPr>
+              <w:rPr>
+                <w:sz w:val="28"/>
+                <w:szCs w:val="28"/>
+              </w:rPr>
+            </w:pPr>
+            <w:r>
+              <w:rPr>
                 <w:sz w:val="28"/>
                 <w:szCs w:val="28"/>
               </w:rPr>
@@ -3591,8 +3130,6 @@
             </w:r>
             <w:r>
               <w:rPr>
-                <w:b w:val="0"/>
-                <w:bCs w:val="0"/>
                 <w:sz w:val="28"/>
                 <w:szCs w:val="28"/>
               </w:rPr>
@@ -3600,8 +3137,6 @@
             </w:r>
             <w:r>
               <w:rPr>
-                <w:b w:val="0"/>
-                <w:bCs w:val="0"/>
                 <w:sz w:val="28"/>
                 <w:szCs w:val="28"/>
               </w:rPr>
@@ -3612,22 +3147,16 @@
         <w:tc>
           <w:tcPr>
             <w:tcW w:w="2830" w:type="dxa"/>
-            <w:tcMar/>
-          </w:tcPr>
-          <w:p>
-            <w:pPr>
-              <w:pStyle w:val="Normal"/>
-              <w:rPr>
-                <w:b w:val="0"/>
-                <w:bCs w:val="0"/>
-                <w:sz w:val="28"/>
-                <w:szCs w:val="28"/>
-              </w:rPr>
-            </w:pPr>
-            <w:r>
-              <w:rPr>
-                <w:b w:val="0"/>
-                <w:bCs w:val="0"/>
+          </w:tcPr>
+          <w:p>
+            <w:pPr>
+              <w:rPr>
+                <w:sz w:val="28"/>
+                <w:szCs w:val="28"/>
+              </w:rPr>
+            </w:pPr>
+            <w:r>
+              <w:rPr>
                 <w:sz w:val="28"/>
                 <w:szCs w:val="28"/>
               </w:rPr>
@@ -3638,22 +3167,16 @@
         <w:tc>
           <w:tcPr>
             <w:tcW w:w="2830" w:type="dxa"/>
-            <w:tcMar/>
-          </w:tcPr>
-          <w:p>
-            <w:pPr>
-              <w:pStyle w:val="Normal"/>
-              <w:rPr>
-                <w:b w:val="0"/>
-                <w:bCs w:val="0"/>
-                <w:sz w:val="28"/>
-                <w:szCs w:val="28"/>
-              </w:rPr>
-            </w:pPr>
-            <w:r>
-              <w:rPr>
-                <w:b w:val="0"/>
-                <w:bCs w:val="0"/>
+          </w:tcPr>
+          <w:p>
+            <w:pPr>
+              <w:rPr>
+                <w:sz w:val="28"/>
+                <w:szCs w:val="28"/>
+              </w:rPr>
+            </w:pPr>
+            <w:r>
+              <w:rPr>
                 <w:sz w:val="28"/>
                 <w:szCs w:val="28"/>
               </w:rPr>
@@ -3665,26 +3188,21 @@
       <w:tr>
         <w:trPr>
           <w:trHeight w:val="300"/>
+          <w:jc w:val="center"/>
         </w:trPr>
         <w:tc>
           <w:tcPr>
             <w:tcW w:w="2830" w:type="dxa"/>
-            <w:tcMar/>
-          </w:tcPr>
-          <w:p>
-            <w:pPr>
-              <w:pStyle w:val="Normal"/>
-              <w:rPr>
-                <w:b w:val="0"/>
-                <w:bCs w:val="0"/>
-                <w:sz w:val="28"/>
-                <w:szCs w:val="28"/>
-              </w:rPr>
-            </w:pPr>
-            <w:r>
-              <w:rPr>
-                <w:b w:val="0"/>
-                <w:bCs w:val="0"/>
+          </w:tcPr>
+          <w:p>
+            <w:pPr>
+              <w:rPr>
+                <w:sz w:val="28"/>
+                <w:szCs w:val="28"/>
+              </w:rPr>
+            </w:pPr>
+            <w:r>
+              <w:rPr>
                 <w:sz w:val="28"/>
                 <w:szCs w:val="28"/>
               </w:rPr>
@@ -3692,8 +3210,6 @@
             </w:r>
             <w:r>
               <w:rPr>
-                <w:b w:val="0"/>
-                <w:bCs w:val="0"/>
                 <w:sz w:val="28"/>
                 <w:szCs w:val="28"/>
               </w:rPr>
@@ -3701,8 +3217,6 @@
             </w:r>
             <w:r>
               <w:rPr>
-                <w:b w:val="0"/>
-                <w:bCs w:val="0"/>
                 <w:sz w:val="28"/>
                 <w:szCs w:val="28"/>
               </w:rPr>
@@ -3713,22 +3227,16 @@
         <w:tc>
           <w:tcPr>
             <w:tcW w:w="2830" w:type="dxa"/>
-            <w:tcMar/>
-          </w:tcPr>
-          <w:p>
-            <w:pPr>
-              <w:pStyle w:val="Normal"/>
-              <w:rPr>
-                <w:b w:val="0"/>
-                <w:bCs w:val="0"/>
-                <w:sz w:val="28"/>
-                <w:szCs w:val="28"/>
-              </w:rPr>
-            </w:pPr>
-            <w:r>
-              <w:rPr>
-                <w:b w:val="0"/>
-                <w:bCs w:val="0"/>
+          </w:tcPr>
+          <w:p>
+            <w:pPr>
+              <w:rPr>
+                <w:sz w:val="28"/>
+                <w:szCs w:val="28"/>
+              </w:rPr>
+            </w:pPr>
+            <w:r>
+              <w:rPr>
                 <w:sz w:val="28"/>
                 <w:szCs w:val="28"/>
               </w:rPr>
@@ -3739,21 +3247,10 @@
         <w:tc>
           <w:tcPr>
             <w:tcW w:w="2830" w:type="dxa"/>
-            <w:tcMar/>
-          </w:tcPr>
-          <w:p>
-            <w:pPr>
-              <w:pStyle w:val="Normal"/>
-              <w:suppressLineNumbers w:val="0"/>
-              <w:bidi w:val="0"/>
-              <w:spacing w:before="0" w:beforeAutospacing="off" w:after="0" w:afterAutospacing="off" w:line="240" w:lineRule="auto"/>
-              <w:ind w:left="0" w:right="0"/>
-              <w:jc w:val="left"/>
-            </w:pPr>
-            <w:r>
-              <w:rPr>
-                <w:b w:val="0"/>
-                <w:bCs w:val="0"/>
+          </w:tcPr>
+          <w:p>
+            <w:r>
+              <w:rPr>
                 <w:sz w:val="28"/>
                 <w:szCs w:val="28"/>
               </w:rPr>
@@ -3765,26 +3262,21 @@
       <w:tr>
         <w:trPr>
           <w:trHeight w:val="300"/>
+          <w:jc w:val="center"/>
         </w:trPr>
         <w:tc>
           <w:tcPr>
             <w:tcW w:w="2830" w:type="dxa"/>
-            <w:tcMar/>
-          </w:tcPr>
-          <w:p>
-            <w:pPr>
-              <w:pStyle w:val="Normal"/>
-              <w:rPr>
-                <w:b w:val="0"/>
-                <w:bCs w:val="0"/>
-                <w:sz w:val="28"/>
-                <w:szCs w:val="28"/>
-              </w:rPr>
-            </w:pPr>
-            <w:r>
-              <w:rPr>
-                <w:b w:val="0"/>
-                <w:bCs w:val="0"/>
+          </w:tcPr>
+          <w:p>
+            <w:pPr>
+              <w:rPr>
+                <w:sz w:val="28"/>
+                <w:szCs w:val="28"/>
+              </w:rPr>
+            </w:pPr>
+            <w:r>
+              <w:rPr>
                 <w:sz w:val="28"/>
                 <w:szCs w:val="28"/>
               </w:rPr>
@@ -3792,8 +3284,6 @@
             </w:r>
             <w:r>
               <w:rPr>
-                <w:b w:val="0"/>
-                <w:bCs w:val="0"/>
                 <w:sz w:val="28"/>
                 <w:szCs w:val="28"/>
               </w:rPr>
@@ -3801,8 +3291,6 @@
             </w:r>
             <w:r>
               <w:rPr>
-                <w:b w:val="0"/>
-                <w:bCs w:val="0"/>
                 <w:sz w:val="28"/>
                 <w:szCs w:val="28"/>
               </w:rPr>
@@ -3813,59 +3301,36 @@
         <w:tc>
           <w:tcPr>
             <w:tcW w:w="2830" w:type="dxa"/>
-            <w:tcMar/>
-          </w:tcPr>
-          <w:p>
-            <w:pPr>
-              <w:pStyle w:val="Normal"/>
-              <w:rPr>
-                <w:b w:val="0"/>
-                <w:bCs w:val="0"/>
-                <w:sz w:val="28"/>
-                <w:szCs w:val="28"/>
-              </w:rPr>
-            </w:pPr>
-            <w:r>
-              <w:rPr>
-                <w:b w:val="0"/>
-                <w:bCs w:val="0"/>
-                <w:sz w:val="28"/>
-                <w:szCs w:val="28"/>
-              </w:rPr>
-              <w:t xml:space="preserve">Interface de </w:t>
-            </w:r>
-            <w:r>
-              <w:rPr>
-                <w:b w:val="0"/>
-                <w:bCs w:val="0"/>
-                <w:sz w:val="28"/>
-                <w:szCs w:val="28"/>
-              </w:rPr>
-              <w:t>usuário</w:t>
+          </w:tcPr>
+          <w:p>
+            <w:pPr>
+              <w:rPr>
+                <w:sz w:val="28"/>
+                <w:szCs w:val="28"/>
+              </w:rPr>
+            </w:pPr>
+            <w:r>
+              <w:rPr>
+                <w:sz w:val="28"/>
+                <w:szCs w:val="28"/>
+              </w:rPr>
+              <w:t>Interface de usuário</w:t>
             </w:r>
           </w:p>
         </w:tc>
         <w:tc>
           <w:tcPr>
             <w:tcW w:w="2830" w:type="dxa"/>
-            <w:tcMar/>
-          </w:tcPr>
-          <w:p>
-            <w:pPr>
-              <w:pStyle w:val="Normal"/>
-              <w:spacing w:line="240" w:lineRule="auto"/>
-              <w:jc w:val="left"/>
-              <w:rPr>
-                <w:b w:val="0"/>
-                <w:bCs w:val="0"/>
-                <w:sz w:val="28"/>
-                <w:szCs w:val="28"/>
-              </w:rPr>
-            </w:pPr>
-            <w:r>
-              <w:rPr>
-                <w:b w:val="0"/>
-                <w:bCs w:val="0"/>
+          </w:tcPr>
+          <w:p>
+            <w:pPr>
+              <w:rPr>
+                <w:sz w:val="28"/>
+                <w:szCs w:val="28"/>
+              </w:rPr>
+            </w:pPr>
+            <w:r>
+              <w:rPr>
                 <w:sz w:val="28"/>
                 <w:szCs w:val="28"/>
               </w:rPr>
@@ -3877,26 +3342,21 @@
       <w:tr>
         <w:trPr>
           <w:trHeight w:val="300"/>
+          <w:jc w:val="center"/>
         </w:trPr>
         <w:tc>
           <w:tcPr>
             <w:tcW w:w="2830" w:type="dxa"/>
-            <w:tcMar/>
-          </w:tcPr>
-          <w:p>
-            <w:pPr>
-              <w:pStyle w:val="Normal"/>
-              <w:rPr>
-                <w:b w:val="0"/>
-                <w:bCs w:val="0"/>
-                <w:sz w:val="28"/>
-                <w:szCs w:val="28"/>
-              </w:rPr>
-            </w:pPr>
-            <w:r>
-              <w:rPr>
-                <w:b w:val="0"/>
-                <w:bCs w:val="0"/>
+          </w:tcPr>
+          <w:p>
+            <w:pPr>
+              <w:rPr>
+                <w:sz w:val="28"/>
+                <w:szCs w:val="28"/>
+              </w:rPr>
+            </w:pPr>
+            <w:r>
+              <w:rPr>
                 <w:sz w:val="28"/>
                 <w:szCs w:val="28"/>
               </w:rPr>
@@ -3904,8 +3364,6 @@
             </w:r>
             <w:r>
               <w:rPr>
-                <w:b w:val="0"/>
-                <w:bCs w:val="0"/>
                 <w:sz w:val="28"/>
                 <w:szCs w:val="28"/>
               </w:rPr>
@@ -3916,22 +3374,16 @@
         <w:tc>
           <w:tcPr>
             <w:tcW w:w="2830" w:type="dxa"/>
-            <w:tcMar/>
-          </w:tcPr>
-          <w:p>
-            <w:pPr>
-              <w:pStyle w:val="Normal"/>
-              <w:rPr>
-                <w:b w:val="0"/>
-                <w:bCs w:val="0"/>
-                <w:sz w:val="28"/>
-                <w:szCs w:val="28"/>
-              </w:rPr>
-            </w:pPr>
-            <w:r>
-              <w:rPr>
-                <w:b w:val="0"/>
-                <w:bCs w:val="0"/>
+          </w:tcPr>
+          <w:p>
+            <w:pPr>
+              <w:rPr>
+                <w:sz w:val="28"/>
+                <w:szCs w:val="28"/>
+              </w:rPr>
+            </w:pPr>
+            <w:r>
+              <w:rPr>
                 <w:sz w:val="28"/>
                 <w:szCs w:val="28"/>
               </w:rPr>
@@ -3942,24 +3394,16 @@
         <w:tc>
           <w:tcPr>
             <w:tcW w:w="2830" w:type="dxa"/>
-            <w:tcMar/>
-          </w:tcPr>
-          <w:p>
-            <w:pPr>
-              <w:pStyle w:val="Normal"/>
-              <w:spacing w:line="240" w:lineRule="auto"/>
-              <w:jc w:val="left"/>
-              <w:rPr>
-                <w:b w:val="0"/>
-                <w:bCs w:val="0"/>
-                <w:sz w:val="28"/>
-                <w:szCs w:val="28"/>
-              </w:rPr>
-            </w:pPr>
-            <w:r>
-              <w:rPr>
-                <w:b w:val="0"/>
-                <w:bCs w:val="0"/>
+          </w:tcPr>
+          <w:p>
+            <w:pPr>
+              <w:rPr>
+                <w:sz w:val="28"/>
+                <w:szCs w:val="28"/>
+              </w:rPr>
+            </w:pPr>
+            <w:r>
+              <w:rPr>
                 <w:sz w:val="28"/>
                 <w:szCs w:val="28"/>
               </w:rPr>
@@ -3973,15 +3417,15 @@
       <w:pPr>
         <w:jc w:val="center"/>
         <w:rPr>
-          <w:b w:val="1"/>
-          <w:bCs w:val="1"/>
+          <w:b/>
+          <w:bCs/>
           <w:sz w:val="28"/>
           <w:szCs w:val="28"/>
         </w:rPr>
       </w:pPr>
     </w:p>
     <w:sectPr>
-      <w:pgSz w:w="11906" w:h="16838" w:orient="portrait"/>
+      <w:pgSz w:w="11906" w:h="16838"/>
       <w:pgMar w:top="1417" w:right="1701" w:bottom="1417" w:left="1701" w:header="708" w:footer="708" w:gutter="0"/>
       <w:cols w:space="708"/>
       <w:docGrid w:linePitch="360"/>
@@ -3992,230 +3436,6 @@
 
 <file path=word/numbering.xml><?xml version="1.0" encoding="utf-8"?>
 <w:numbering xmlns:wpc="http://schemas.microsoft.com/office/word/2010/wordprocessingCanvas" xmlns:cx="http://schemas.microsoft.com/office/drawing/2014/chartex" xmlns:cx1="http://schemas.microsoft.com/office/drawing/2015/9/8/chartex" xmlns:cx2="http://schemas.microsoft.com/office/drawing/2015/10/21/chartex" xmlns:cx3="http://schemas.microsoft.com/office/drawing/2016/5/9/chartex" xmlns:cx4="http://schemas.microsoft.com/office/drawing/2016/5/10/chartex" xmlns:cx5="http://schemas.microsoft.com/office/drawing/2016/5/11/chartex" xmlns:cx6="http://schemas.microsoft.com/office/drawing/2016/5/12/chartex" xmlns:cx7="http://schemas.microsoft.com/office/drawing/2016/5/13/chartex" xmlns:cx8="http://schemas.microsoft.com/office/drawing/2016/5/14/chartex" xmlns:mc="http://schemas.openxmlformats.org/markup-compatibility/2006" xmlns:aink="http://schemas.microsoft.com/office/drawing/2016/ink" xmlns:am3d="http://schemas.microsoft.com/office/drawing/2017/model3d" xmlns:o="urn:schemas-microsoft-com:office:office" xmlns:oel="http://schemas.microsoft.com/office/2019/extlst" xmlns:r="http://schemas.openxmlformats.org/officeDocument/2006/relationships" xmlns:m="http://schemas.openxmlformats.org/officeDocument/2006/math" xmlns:v="urn:schemas-microsoft-com:vml" xmlns:wp14="http://schemas.microsoft.com/office/word/2010/wordprocessingDrawing" xmlns:wp="http://schemas.openxmlformats.org/drawingml/2006/wordprocessingDrawing" xmlns:w10="urn:schemas-microsoft-com:office:word" xmlns:w="http://schemas.openxmlformats.org/wordprocessingml/2006/main" xmlns:w14="http://schemas.microsoft.com/office/word/2010/wordml" xmlns:w15="http://schemas.microsoft.com/office/word/2012/wordml" xmlns:w16cex="http://schemas.microsoft.com/office/word/2018/wordml/cex" xmlns:w16cid="http://schemas.microsoft.com/office/word/2016/wordml/cid" xmlns:w16="http://schemas.microsoft.com/office/word/2018/wordml" xmlns:w16sdtdh="http://schemas.microsoft.com/office/word/2020/wordml/sdtdatahash" xmlns:w16se="http://schemas.microsoft.com/office/word/2015/wordml/symex" xmlns:wpg="http://schemas.microsoft.com/office/word/2010/wordprocessingGroup" xmlns:wpi="http://schemas.microsoft.com/office/word/2010/wordprocessingInk" xmlns:wne="http://schemas.microsoft.com/office/word/2006/wordml" xmlns:wps="http://schemas.microsoft.com/office/word/2010/wordprocessingShape" mc:Ignorable="w14 w15 w16se w16cid w16 w16cex w16sdtdh wp14">
-  <w:abstractNum xmlns:w="http://schemas.openxmlformats.org/wordprocessingml/2006/main" w:abstractNumId="3">
-    <w:nsid w:val="2d4ca3f5"/>
-    <w:multiLevelType xmlns:w="http://schemas.openxmlformats.org/wordprocessingml/2006/main" w:val="hybridMultilevel"/>
-    <w:lvl xmlns:w="http://schemas.openxmlformats.org/wordprocessingml/2006/main" w:ilvl="0">
-      <w:start w:val="1"/>
-      <w:numFmt w:val="bullet"/>
-      <w:lvlText w:val=""/>
-      <w:lvlJc w:val="left"/>
-      <w:pPr>
-        <w:ind w:left="720" w:hanging="360"/>
-      </w:pPr>
-      <w:rPr>
-        <w:rFonts w:hint="default" w:ascii="Symbol" w:hAnsi="Symbol"/>
-      </w:rPr>
-    </w:lvl>
-    <w:lvl xmlns:w="http://schemas.openxmlformats.org/wordprocessingml/2006/main" w:ilvl="1">
-      <w:start w:val="1"/>
-      <w:numFmt w:val="bullet"/>
-      <w:lvlText w:val="o"/>
-      <w:lvlJc w:val="left"/>
-      <w:pPr>
-        <w:ind w:left="1440" w:hanging="360"/>
-      </w:pPr>
-      <w:rPr>
-        <w:rFonts w:hint="default" w:ascii="Courier New" w:hAnsi="Courier New"/>
-      </w:rPr>
-    </w:lvl>
-    <w:lvl xmlns:w="http://schemas.openxmlformats.org/wordprocessingml/2006/main" w:ilvl="2">
-      <w:start w:val="1"/>
-      <w:numFmt w:val="bullet"/>
-      <w:lvlText w:val=""/>
-      <w:lvlJc w:val="left"/>
-      <w:pPr>
-        <w:ind w:left="2160" w:hanging="360"/>
-      </w:pPr>
-      <w:rPr>
-        <w:rFonts w:hint="default" w:ascii="Wingdings" w:hAnsi="Wingdings"/>
-      </w:rPr>
-    </w:lvl>
-    <w:lvl xmlns:w="http://schemas.openxmlformats.org/wordprocessingml/2006/main" w:ilvl="3">
-      <w:start w:val="1"/>
-      <w:numFmt w:val="bullet"/>
-      <w:lvlText w:val=""/>
-      <w:lvlJc w:val="left"/>
-      <w:pPr>
-        <w:ind w:left="2880" w:hanging="360"/>
-      </w:pPr>
-      <w:rPr>
-        <w:rFonts w:hint="default" w:ascii="Symbol" w:hAnsi="Symbol"/>
-      </w:rPr>
-    </w:lvl>
-    <w:lvl xmlns:w="http://schemas.openxmlformats.org/wordprocessingml/2006/main" w:ilvl="4">
-      <w:start w:val="1"/>
-      <w:numFmt w:val="bullet"/>
-      <w:lvlText w:val="o"/>
-      <w:lvlJc w:val="left"/>
-      <w:pPr>
-        <w:ind w:left="3600" w:hanging="360"/>
-      </w:pPr>
-      <w:rPr>
-        <w:rFonts w:hint="default" w:ascii="Courier New" w:hAnsi="Courier New"/>
-      </w:rPr>
-    </w:lvl>
-    <w:lvl xmlns:w="http://schemas.openxmlformats.org/wordprocessingml/2006/main" w:ilvl="5">
-      <w:start w:val="1"/>
-      <w:numFmt w:val="bullet"/>
-      <w:lvlText w:val=""/>
-      <w:lvlJc w:val="left"/>
-      <w:pPr>
-        <w:ind w:left="4320" w:hanging="360"/>
-      </w:pPr>
-      <w:rPr>
-        <w:rFonts w:hint="default" w:ascii="Wingdings" w:hAnsi="Wingdings"/>
-      </w:rPr>
-    </w:lvl>
-    <w:lvl xmlns:w="http://schemas.openxmlformats.org/wordprocessingml/2006/main" w:ilvl="6">
-      <w:start w:val="1"/>
-      <w:numFmt w:val="bullet"/>
-      <w:lvlText w:val=""/>
-      <w:lvlJc w:val="left"/>
-      <w:pPr>
-        <w:ind w:left="5040" w:hanging="360"/>
-      </w:pPr>
-      <w:rPr>
-        <w:rFonts w:hint="default" w:ascii="Symbol" w:hAnsi="Symbol"/>
-      </w:rPr>
-    </w:lvl>
-    <w:lvl xmlns:w="http://schemas.openxmlformats.org/wordprocessingml/2006/main" w:ilvl="7">
-      <w:start w:val="1"/>
-      <w:numFmt w:val="bullet"/>
-      <w:lvlText w:val="o"/>
-      <w:lvlJc w:val="left"/>
-      <w:pPr>
-        <w:ind w:left="5760" w:hanging="360"/>
-      </w:pPr>
-      <w:rPr>
-        <w:rFonts w:hint="default" w:ascii="Courier New" w:hAnsi="Courier New"/>
-      </w:rPr>
-    </w:lvl>
-    <w:lvl xmlns:w="http://schemas.openxmlformats.org/wordprocessingml/2006/main" w:ilvl="8">
-      <w:start w:val="1"/>
-      <w:numFmt w:val="bullet"/>
-      <w:lvlText w:val=""/>
-      <w:lvlJc w:val="left"/>
-      <w:pPr>
-        <w:ind w:left="6480" w:hanging="360"/>
-      </w:pPr>
-      <w:rPr>
-        <w:rFonts w:hint="default" w:ascii="Wingdings" w:hAnsi="Wingdings"/>
-      </w:rPr>
-    </w:lvl>
-  </w:abstractNum>
-  <w:abstractNum xmlns:w="http://schemas.openxmlformats.org/wordprocessingml/2006/main" w:abstractNumId="2">
-    <w:nsid w:val="60cc1c56"/>
-    <w:multiLevelType xmlns:w="http://schemas.openxmlformats.org/wordprocessingml/2006/main" w:val="hybridMultilevel"/>
-    <w:lvl xmlns:w="http://schemas.openxmlformats.org/wordprocessingml/2006/main" w:ilvl="0">
-      <w:start w:val="1"/>
-      <w:numFmt w:val="bullet"/>
-      <w:lvlText w:val=""/>
-      <w:lvlJc w:val="left"/>
-      <w:pPr>
-        <w:ind w:left="720" w:hanging="360"/>
-      </w:pPr>
-      <w:rPr>
-        <w:rFonts w:hint="default" w:ascii="Symbol" w:hAnsi="Symbol"/>
-      </w:rPr>
-    </w:lvl>
-    <w:lvl xmlns:w="http://schemas.openxmlformats.org/wordprocessingml/2006/main" w:ilvl="1">
-      <w:start w:val="1"/>
-      <w:numFmt w:val="bullet"/>
-      <w:lvlText w:val="o"/>
-      <w:lvlJc w:val="left"/>
-      <w:pPr>
-        <w:ind w:left="1440" w:hanging="360"/>
-      </w:pPr>
-      <w:rPr>
-        <w:rFonts w:hint="default" w:ascii="Courier New" w:hAnsi="Courier New"/>
-      </w:rPr>
-    </w:lvl>
-    <w:lvl xmlns:w="http://schemas.openxmlformats.org/wordprocessingml/2006/main" w:ilvl="2">
-      <w:start w:val="1"/>
-      <w:numFmt w:val="bullet"/>
-      <w:lvlText w:val=""/>
-      <w:lvlJc w:val="left"/>
-      <w:pPr>
-        <w:ind w:left="2160" w:hanging="360"/>
-      </w:pPr>
-      <w:rPr>
-        <w:rFonts w:hint="default" w:ascii="Wingdings" w:hAnsi="Wingdings"/>
-      </w:rPr>
-    </w:lvl>
-    <w:lvl xmlns:w="http://schemas.openxmlformats.org/wordprocessingml/2006/main" w:ilvl="3">
-      <w:start w:val="1"/>
-      <w:numFmt w:val="bullet"/>
-      <w:lvlText w:val=""/>
-      <w:lvlJc w:val="left"/>
-      <w:pPr>
-        <w:ind w:left="2880" w:hanging="360"/>
-      </w:pPr>
-      <w:rPr>
-        <w:rFonts w:hint="default" w:ascii="Symbol" w:hAnsi="Symbol"/>
-      </w:rPr>
-    </w:lvl>
-    <w:lvl xmlns:w="http://schemas.openxmlformats.org/wordprocessingml/2006/main" w:ilvl="4">
-      <w:start w:val="1"/>
-      <w:numFmt w:val="bullet"/>
-      <w:lvlText w:val="o"/>
-      <w:lvlJc w:val="left"/>
-      <w:pPr>
-        <w:ind w:left="3600" w:hanging="360"/>
-      </w:pPr>
-      <w:rPr>
-        <w:rFonts w:hint="default" w:ascii="Courier New" w:hAnsi="Courier New"/>
-      </w:rPr>
-    </w:lvl>
-    <w:lvl xmlns:w="http://schemas.openxmlformats.org/wordprocessingml/2006/main" w:ilvl="5">
-      <w:start w:val="1"/>
-      <w:numFmt w:val="bullet"/>
-      <w:lvlText w:val=""/>
-      <w:lvlJc w:val="left"/>
-      <w:pPr>
-        <w:ind w:left="4320" w:hanging="360"/>
-      </w:pPr>
-      <w:rPr>
-        <w:rFonts w:hint="default" w:ascii="Wingdings" w:hAnsi="Wingdings"/>
-      </w:rPr>
-    </w:lvl>
-    <w:lvl xmlns:w="http://schemas.openxmlformats.org/wordprocessingml/2006/main" w:ilvl="6">
-      <w:start w:val="1"/>
-      <w:numFmt w:val="bullet"/>
-      <w:lvlText w:val=""/>
-      <w:lvlJc w:val="left"/>
-      <w:pPr>
-        <w:ind w:left="5040" w:hanging="360"/>
-      </w:pPr>
-      <w:rPr>
-        <w:rFonts w:hint="default" w:ascii="Symbol" w:hAnsi="Symbol"/>
-      </w:rPr>
-    </w:lvl>
-    <w:lvl xmlns:w="http://schemas.openxmlformats.org/wordprocessingml/2006/main" w:ilvl="7">
-      <w:start w:val="1"/>
-      <w:numFmt w:val="bullet"/>
-      <w:lvlText w:val="o"/>
-      <w:lvlJc w:val="left"/>
-      <w:pPr>
-        <w:ind w:left="5760" w:hanging="360"/>
-      </w:pPr>
-      <w:rPr>
-        <w:rFonts w:hint="default" w:ascii="Courier New" w:hAnsi="Courier New"/>
-      </w:rPr>
-    </w:lvl>
-    <w:lvl xmlns:w="http://schemas.openxmlformats.org/wordprocessingml/2006/main" w:ilvl="8">
-      <w:start w:val="1"/>
-      <w:numFmt w:val="bullet"/>
-      <w:lvlText w:val=""/>
-      <w:lvlJc w:val="left"/>
-      <w:pPr>
-        <w:ind w:left="6480" w:hanging="360"/>
-      </w:pPr>
-      <w:rPr>
-        <w:rFonts w:hint="default" w:ascii="Wingdings" w:hAnsi="Wingdings"/>
-      </w:rPr>
-    </w:lvl>
-  </w:abstractNum>
   <w:abstractNum w:abstractNumId="0" w15:restartNumberingAfterBreak="0">
     <w:nsid w:val="1B7172E2"/>
     <w:multiLevelType w:val="multilevel"/>
@@ -4338,6 +3558,232 @@
     </w:lvl>
   </w:abstractNum>
   <w:abstractNum w:abstractNumId="1" w15:restartNumberingAfterBreak="0">
+    <w:nsid w:val="2D4CA3F5"/>
+    <w:multiLevelType w:val="hybridMultilevel"/>
+    <w:tmpl w:val="3E64F1A6"/>
+    <w:lvl w:ilvl="0" w:tplc="EF066036">
+      <w:start w:val="1"/>
+      <w:numFmt w:val="bullet"/>
+      <w:lvlText w:val=""/>
+      <w:lvlJc w:val="left"/>
+      <w:pPr>
+        <w:ind w:left="720" w:hanging="360"/>
+      </w:pPr>
+      <w:rPr>
+        <w:rFonts w:ascii="Symbol" w:hAnsi="Symbol" w:hint="default"/>
+      </w:rPr>
+    </w:lvl>
+    <w:lvl w:ilvl="1" w:tplc="570CE41E">
+      <w:start w:val="1"/>
+      <w:numFmt w:val="bullet"/>
+      <w:lvlText w:val="o"/>
+      <w:lvlJc w:val="left"/>
+      <w:pPr>
+        <w:ind w:left="1440" w:hanging="360"/>
+      </w:pPr>
+      <w:rPr>
+        <w:rFonts w:ascii="Courier New" w:hAnsi="Courier New" w:hint="default"/>
+      </w:rPr>
+    </w:lvl>
+    <w:lvl w:ilvl="2" w:tplc="FCB0A70A">
+      <w:start w:val="1"/>
+      <w:numFmt w:val="bullet"/>
+      <w:lvlText w:val=""/>
+      <w:lvlJc w:val="left"/>
+      <w:pPr>
+        <w:ind w:left="2160" w:hanging="360"/>
+      </w:pPr>
+      <w:rPr>
+        <w:rFonts w:ascii="Wingdings" w:hAnsi="Wingdings" w:hint="default"/>
+      </w:rPr>
+    </w:lvl>
+    <w:lvl w:ilvl="3" w:tplc="A09ABD0E">
+      <w:start w:val="1"/>
+      <w:numFmt w:val="bullet"/>
+      <w:lvlText w:val=""/>
+      <w:lvlJc w:val="left"/>
+      <w:pPr>
+        <w:ind w:left="2880" w:hanging="360"/>
+      </w:pPr>
+      <w:rPr>
+        <w:rFonts w:ascii="Symbol" w:hAnsi="Symbol" w:hint="default"/>
+      </w:rPr>
+    </w:lvl>
+    <w:lvl w:ilvl="4" w:tplc="6A048952">
+      <w:start w:val="1"/>
+      <w:numFmt w:val="bullet"/>
+      <w:lvlText w:val="o"/>
+      <w:lvlJc w:val="left"/>
+      <w:pPr>
+        <w:ind w:left="3600" w:hanging="360"/>
+      </w:pPr>
+      <w:rPr>
+        <w:rFonts w:ascii="Courier New" w:hAnsi="Courier New" w:hint="default"/>
+      </w:rPr>
+    </w:lvl>
+    <w:lvl w:ilvl="5" w:tplc="99C8F76E">
+      <w:start w:val="1"/>
+      <w:numFmt w:val="bullet"/>
+      <w:lvlText w:val=""/>
+      <w:lvlJc w:val="left"/>
+      <w:pPr>
+        <w:ind w:left="4320" w:hanging="360"/>
+      </w:pPr>
+      <w:rPr>
+        <w:rFonts w:ascii="Wingdings" w:hAnsi="Wingdings" w:hint="default"/>
+      </w:rPr>
+    </w:lvl>
+    <w:lvl w:ilvl="6" w:tplc="BC7C616C">
+      <w:start w:val="1"/>
+      <w:numFmt w:val="bullet"/>
+      <w:lvlText w:val=""/>
+      <w:lvlJc w:val="left"/>
+      <w:pPr>
+        <w:ind w:left="5040" w:hanging="360"/>
+      </w:pPr>
+      <w:rPr>
+        <w:rFonts w:ascii="Symbol" w:hAnsi="Symbol" w:hint="default"/>
+      </w:rPr>
+    </w:lvl>
+    <w:lvl w:ilvl="7" w:tplc="C6B0E482">
+      <w:start w:val="1"/>
+      <w:numFmt w:val="bullet"/>
+      <w:lvlText w:val="o"/>
+      <w:lvlJc w:val="left"/>
+      <w:pPr>
+        <w:ind w:left="5760" w:hanging="360"/>
+      </w:pPr>
+      <w:rPr>
+        <w:rFonts w:ascii="Courier New" w:hAnsi="Courier New" w:hint="default"/>
+      </w:rPr>
+    </w:lvl>
+    <w:lvl w:ilvl="8" w:tplc="F946A836">
+      <w:start w:val="1"/>
+      <w:numFmt w:val="bullet"/>
+      <w:lvlText w:val=""/>
+      <w:lvlJc w:val="left"/>
+      <w:pPr>
+        <w:ind w:left="6480" w:hanging="360"/>
+      </w:pPr>
+      <w:rPr>
+        <w:rFonts w:ascii="Wingdings" w:hAnsi="Wingdings" w:hint="default"/>
+      </w:rPr>
+    </w:lvl>
+  </w:abstractNum>
+  <w:abstractNum w:abstractNumId="2" w15:restartNumberingAfterBreak="0">
+    <w:nsid w:val="60CC1C56"/>
+    <w:multiLevelType w:val="hybridMultilevel"/>
+    <w:tmpl w:val="663A54C4"/>
+    <w:lvl w:ilvl="0" w:tplc="36CEDCC8">
+      <w:start w:val="1"/>
+      <w:numFmt w:val="bullet"/>
+      <w:lvlText w:val=""/>
+      <w:lvlJc w:val="left"/>
+      <w:pPr>
+        <w:ind w:left="720" w:hanging="360"/>
+      </w:pPr>
+      <w:rPr>
+        <w:rFonts w:ascii="Symbol" w:hAnsi="Symbol" w:hint="default"/>
+      </w:rPr>
+    </w:lvl>
+    <w:lvl w:ilvl="1" w:tplc="7F80B114">
+      <w:start w:val="1"/>
+      <w:numFmt w:val="bullet"/>
+      <w:lvlText w:val="o"/>
+      <w:lvlJc w:val="left"/>
+      <w:pPr>
+        <w:ind w:left="1440" w:hanging="360"/>
+      </w:pPr>
+      <w:rPr>
+        <w:rFonts w:ascii="Courier New" w:hAnsi="Courier New" w:hint="default"/>
+      </w:rPr>
+    </w:lvl>
+    <w:lvl w:ilvl="2" w:tplc="B9A2167C">
+      <w:start w:val="1"/>
+      <w:numFmt w:val="bullet"/>
+      <w:lvlText w:val=""/>
+      <w:lvlJc w:val="left"/>
+      <w:pPr>
+        <w:ind w:left="2160" w:hanging="360"/>
+      </w:pPr>
+      <w:rPr>
+        <w:rFonts w:ascii="Wingdings" w:hAnsi="Wingdings" w:hint="default"/>
+      </w:rPr>
+    </w:lvl>
+    <w:lvl w:ilvl="3" w:tplc="F238FDBC">
+      <w:start w:val="1"/>
+      <w:numFmt w:val="bullet"/>
+      <w:lvlText w:val=""/>
+      <w:lvlJc w:val="left"/>
+      <w:pPr>
+        <w:ind w:left="2880" w:hanging="360"/>
+      </w:pPr>
+      <w:rPr>
+        <w:rFonts w:ascii="Symbol" w:hAnsi="Symbol" w:hint="default"/>
+      </w:rPr>
+    </w:lvl>
+    <w:lvl w:ilvl="4" w:tplc="E1249E8C">
+      <w:start w:val="1"/>
+      <w:numFmt w:val="bullet"/>
+      <w:lvlText w:val="o"/>
+      <w:lvlJc w:val="left"/>
+      <w:pPr>
+        <w:ind w:left="3600" w:hanging="360"/>
+      </w:pPr>
+      <w:rPr>
+        <w:rFonts w:ascii="Courier New" w:hAnsi="Courier New" w:hint="default"/>
+      </w:rPr>
+    </w:lvl>
+    <w:lvl w:ilvl="5" w:tplc="ED7C4DC6">
+      <w:start w:val="1"/>
+      <w:numFmt w:val="bullet"/>
+      <w:lvlText w:val=""/>
+      <w:lvlJc w:val="left"/>
+      <w:pPr>
+        <w:ind w:left="4320" w:hanging="360"/>
+      </w:pPr>
+      <w:rPr>
+        <w:rFonts w:ascii="Wingdings" w:hAnsi="Wingdings" w:hint="default"/>
+      </w:rPr>
+    </w:lvl>
+    <w:lvl w:ilvl="6" w:tplc="2E8AF2A6">
+      <w:start w:val="1"/>
+      <w:numFmt w:val="bullet"/>
+      <w:lvlText w:val=""/>
+      <w:lvlJc w:val="left"/>
+      <w:pPr>
+        <w:ind w:left="5040" w:hanging="360"/>
+      </w:pPr>
+      <w:rPr>
+        <w:rFonts w:ascii="Symbol" w:hAnsi="Symbol" w:hint="default"/>
+      </w:rPr>
+    </w:lvl>
+    <w:lvl w:ilvl="7" w:tplc="7068AC28">
+      <w:start w:val="1"/>
+      <w:numFmt w:val="bullet"/>
+      <w:lvlText w:val="o"/>
+      <w:lvlJc w:val="left"/>
+      <w:pPr>
+        <w:ind w:left="5760" w:hanging="360"/>
+      </w:pPr>
+      <w:rPr>
+        <w:rFonts w:ascii="Courier New" w:hAnsi="Courier New" w:hint="default"/>
+      </w:rPr>
+    </w:lvl>
+    <w:lvl w:ilvl="8" w:tplc="1CAC4F82">
+      <w:start w:val="1"/>
+      <w:numFmt w:val="bullet"/>
+      <w:lvlText w:val=""/>
+      <w:lvlJc w:val="left"/>
+      <w:pPr>
+        <w:ind w:left="6480" w:hanging="360"/>
+      </w:pPr>
+      <w:rPr>
+        <w:rFonts w:ascii="Wingdings" w:hAnsi="Wingdings" w:hint="default"/>
+      </w:rPr>
+    </w:lvl>
+  </w:abstractNum>
+  <w:abstractNum w:abstractNumId="3" w15:restartNumberingAfterBreak="0">
     <w:nsid w:val="68CF2832"/>
     <w:multiLevelType w:val="multilevel"/>
     <w:tmpl w:val="503C76D2"/>
@@ -4458,27 +3904,27 @@
       </w:rPr>
     </w:lvl>
   </w:abstractNum>
-  <w:num w:numId="4">
+  <w:num w:numId="1" w16cid:durableId="425082783">
+    <w:abstractNumId w:val="1"/>
+  </w:num>
+  <w:num w:numId="2" w16cid:durableId="847670386">
+    <w:abstractNumId w:val="2"/>
+  </w:num>
+  <w:num w:numId="3" w16cid:durableId="535432068">
     <w:abstractNumId w:val="3"/>
   </w:num>
-  <w:num w:numId="3">
-    <w:abstractNumId w:val="2"/>
-  </w:num>
-  <w:num w:numId="1" w16cid:durableId="535432068">
-    <w:abstractNumId w:val="1"/>
-  </w:num>
-  <w:num w:numId="2" w16cid:durableId="1473446331">
+  <w:num w:numId="4" w16cid:durableId="1473446331">
     <w:abstractNumId w:val="0"/>
   </w:num>
 </w:numbering>
 </file>
 
 <file path=word/styles.xml><?xml version="1.0" encoding="utf-8"?>
-<w:styles xmlns:wp14="http://schemas.microsoft.com/office/word/2010/wordprocessingDrawing" xmlns:mc="http://schemas.openxmlformats.org/markup-compatibility/2006" xmlns:r="http://schemas.openxmlformats.org/officeDocument/2006/relationships" xmlns:w="http://schemas.openxmlformats.org/wordprocessingml/2006/main" xmlns:w14="http://schemas.microsoft.com/office/word/2010/wordml" xmlns:w15="http://schemas.microsoft.com/office/word/2012/wordml" xmlns:w16cex="http://schemas.microsoft.com/office/word/2018/wordml/cex" xmlns:w16cid="http://schemas.microsoft.com/office/word/2016/wordml/cid" xmlns:w16="http://schemas.microsoft.com/office/word/2018/wordml" xmlns:w16sdtdh="http://schemas.microsoft.com/office/word/2020/wordml/sdtdatahash" xmlns:w16se="http://schemas.microsoft.com/office/word/2015/wordml/symex" mc:Ignorable="w14 w15 w16se w16cid w16 w16cex w16sdtdh wp14">
+<w:styles xmlns:mc="http://schemas.openxmlformats.org/markup-compatibility/2006" xmlns:r="http://schemas.openxmlformats.org/officeDocument/2006/relationships" xmlns:w="http://schemas.openxmlformats.org/wordprocessingml/2006/main" xmlns:w14="http://schemas.microsoft.com/office/word/2010/wordml" xmlns:w15="http://schemas.microsoft.com/office/word/2012/wordml" xmlns:w16cex="http://schemas.microsoft.com/office/word/2018/wordml/cex" xmlns:w16cid="http://schemas.microsoft.com/office/word/2016/wordml/cid" xmlns:w16="http://schemas.microsoft.com/office/word/2018/wordml" xmlns:w16sdtdh="http://schemas.microsoft.com/office/word/2020/wordml/sdtdatahash" xmlns:w16se="http://schemas.microsoft.com/office/word/2015/wordml/symex" mc:Ignorable="w14 w15 w16se w16cid w16 w16cex w16sdtdh">
   <w:docDefaults>
     <w:rPrDefault>
       <w:rPr>
-        <w:rFonts w:asciiTheme="minorHAnsi" w:hAnsiTheme="minorHAnsi" w:eastAsiaTheme="minorHAnsi" w:cstheme="minorBidi"/>
+        <w:rFonts w:asciiTheme="minorHAnsi" w:eastAsiaTheme="minorHAnsi" w:hAnsiTheme="minorHAnsi" w:cstheme="minorBidi"/>
         <w:sz w:val="22"/>
         <w:szCs w:val="22"/>
         <w:lang w:val="pt-BR" w:eastAsia="en-US" w:bidi="ar-SA"/>
@@ -4493,14 +3939,14 @@
   <w:latentStyles w:defLockedState="0" w:defUIPriority="99" w:defSemiHidden="0" w:defUnhideWhenUsed="0" w:defQFormat="0" w:count="376">
     <w:lsdException w:name="Normal" w:uiPriority="0" w:qFormat="1"/>
     <w:lsdException w:name="heading 1" w:uiPriority="9" w:qFormat="1"/>
-    <w:lsdException w:name="heading 2" w:uiPriority="9" w:semiHidden="1" w:unhideWhenUsed="1" w:qFormat="1"/>
-    <w:lsdException w:name="heading 3" w:uiPriority="9" w:semiHidden="1" w:unhideWhenUsed="1" w:qFormat="1"/>
-    <w:lsdException w:name="heading 4" w:uiPriority="9" w:semiHidden="1" w:unhideWhenUsed="1" w:qFormat="1"/>
-    <w:lsdException w:name="heading 5" w:uiPriority="9" w:semiHidden="1" w:unhideWhenUsed="1" w:qFormat="1"/>
-    <w:lsdException w:name="heading 6" w:uiPriority="9" w:semiHidden="1" w:unhideWhenUsed="1" w:qFormat="1"/>
-    <w:lsdException w:name="heading 7" w:uiPriority="9" w:semiHidden="1" w:unhideWhenUsed="1" w:qFormat="1"/>
-    <w:lsdException w:name="heading 8" w:uiPriority="9" w:semiHidden="1" w:unhideWhenUsed="1" w:qFormat="1"/>
-    <w:lsdException w:name="heading 9" w:uiPriority="9" w:semiHidden="1" w:unhideWhenUsed="1" w:qFormat="1"/>
+    <w:lsdException w:name="heading 2" w:semiHidden="1" w:uiPriority="9" w:unhideWhenUsed="1" w:qFormat="1"/>
+    <w:lsdException w:name="heading 3" w:semiHidden="1" w:uiPriority="9" w:unhideWhenUsed="1" w:qFormat="1"/>
+    <w:lsdException w:name="heading 4" w:semiHidden="1" w:uiPriority="9" w:unhideWhenUsed="1" w:qFormat="1"/>
+    <w:lsdException w:name="heading 5" w:semiHidden="1" w:uiPriority="9" w:unhideWhenUsed="1" w:qFormat="1"/>
+    <w:lsdException w:name="heading 6" w:semiHidden="1" w:uiPriority="9" w:unhideWhenUsed="1" w:qFormat="1"/>
+    <w:lsdException w:name="heading 7" w:semiHidden="1" w:uiPriority="9" w:unhideWhenUsed="1" w:qFormat="1"/>
+    <w:lsdException w:name="heading 8" w:semiHidden="1" w:uiPriority="9" w:unhideWhenUsed="1" w:qFormat="1"/>
+    <w:lsdException w:name="heading 9" w:semiHidden="1" w:uiPriority="9" w:unhideWhenUsed="1" w:qFormat="1"/>
     <w:lsdException w:name="index 1" w:semiHidden="1" w:unhideWhenUsed="1"/>
     <w:lsdException w:name="index 2" w:semiHidden="1" w:unhideWhenUsed="1"/>
     <w:lsdException w:name="index 3" w:semiHidden="1" w:unhideWhenUsed="1"/>
@@ -4510,22 +3956,22 @@
     <w:lsdException w:name="index 7" w:semiHidden="1" w:unhideWhenUsed="1"/>
     <w:lsdException w:name="index 8" w:semiHidden="1" w:unhideWhenUsed="1"/>
     <w:lsdException w:name="index 9" w:semiHidden="1" w:unhideWhenUsed="1"/>
-    <w:lsdException w:name="toc 1" w:uiPriority="39" w:semiHidden="1" w:unhideWhenUsed="1"/>
-    <w:lsdException w:name="toc 2" w:uiPriority="39" w:semiHidden="1" w:unhideWhenUsed="1"/>
-    <w:lsdException w:name="toc 3" w:uiPriority="39" w:semiHidden="1" w:unhideWhenUsed="1"/>
-    <w:lsdException w:name="toc 4" w:uiPriority="39" w:semiHidden="1" w:unhideWhenUsed="1"/>
-    <w:lsdException w:name="toc 5" w:uiPriority="39" w:semiHidden="1" w:unhideWhenUsed="1"/>
-    <w:lsdException w:name="toc 6" w:uiPriority="39" w:semiHidden="1" w:unhideWhenUsed="1"/>
-    <w:lsdException w:name="toc 7" w:uiPriority="39" w:semiHidden="1" w:unhideWhenUsed="1"/>
-    <w:lsdException w:name="toc 8" w:uiPriority="39" w:semiHidden="1" w:unhideWhenUsed="1"/>
-    <w:lsdException w:name="toc 9" w:uiPriority="39" w:semiHidden="1" w:unhideWhenUsed="1"/>
+    <w:lsdException w:name="toc 1" w:semiHidden="1" w:uiPriority="39" w:unhideWhenUsed="1"/>
+    <w:lsdException w:name="toc 2" w:semiHidden="1" w:uiPriority="39" w:unhideWhenUsed="1"/>
+    <w:lsdException w:name="toc 3" w:semiHidden="1" w:uiPriority="39" w:unhideWhenUsed="1"/>
+    <w:lsdException w:name="toc 4" w:semiHidden="1" w:uiPriority="39" w:unhideWhenUsed="1"/>
+    <w:lsdException w:name="toc 5" w:semiHidden="1" w:uiPriority="39" w:unhideWhenUsed="1"/>
+    <w:lsdException w:name="toc 6" w:semiHidden="1" w:uiPriority="39" w:unhideWhenUsed="1"/>
+    <w:lsdException w:name="toc 7" w:semiHidden="1" w:uiPriority="39" w:unhideWhenUsed="1"/>
+    <w:lsdException w:name="toc 8" w:semiHidden="1" w:uiPriority="39" w:unhideWhenUsed="1"/>
+    <w:lsdException w:name="toc 9" w:semiHidden="1" w:uiPriority="39" w:unhideWhenUsed="1"/>
     <w:lsdException w:name="Normal Indent" w:semiHidden="1" w:unhideWhenUsed="1"/>
     <w:lsdException w:name="footnote text" w:semiHidden="1" w:unhideWhenUsed="1"/>
     <w:lsdException w:name="annotation text" w:semiHidden="1" w:unhideWhenUsed="1"/>
     <w:lsdException w:name="header" w:semiHidden="1" w:unhideWhenUsed="1"/>
     <w:lsdException w:name="footer" w:semiHidden="1" w:unhideWhenUsed="1"/>
     <w:lsdException w:name="index heading" w:semiHidden="1" w:unhideWhenUsed="1"/>
-    <w:lsdException w:name="caption" w:uiPriority="35" w:semiHidden="1" w:unhideWhenUsed="1" w:qFormat="1"/>
+    <w:lsdException w:name="caption" w:semiHidden="1" w:uiPriority="35" w:unhideWhenUsed="1" w:qFormat="1"/>
     <w:lsdException w:name="table of figures" w:semiHidden="1" w:unhideWhenUsed="1"/>
     <w:lsdException w:name="envelope address" w:semiHidden="1" w:unhideWhenUsed="1"/>
     <w:lsdException w:name="envelope return" w:semiHidden="1" w:unhideWhenUsed="1"/>
@@ -4556,7 +4002,7 @@
     <w:lsdException w:name="Title" w:uiPriority="10" w:qFormat="1"/>
     <w:lsdException w:name="Closing" w:semiHidden="1" w:unhideWhenUsed="1"/>
     <w:lsdException w:name="Signature" w:semiHidden="1" w:unhideWhenUsed="1"/>
-    <w:lsdException w:name="Default Paragraph Font" w:uiPriority="1" w:semiHidden="1" w:unhideWhenUsed="1"/>
+    <w:lsdException w:name="Default Paragraph Font" w:semiHidden="1" w:uiPriority="1" w:unhideWhenUsed="1"/>
     <w:lsdException w:name="Body Text" w:semiHidden="1" w:unhideWhenUsed="1"/>
     <w:lsdException w:name="Body Text Indent" w:semiHidden="1" w:unhideWhenUsed="1"/>
     <w:lsdException w:name="List Continue" w:semiHidden="1" w:unhideWhenUsed="1"/>
@@ -4756,8 +4202,8 @@
     <w:lsdException w:name="Subtle Reference" w:uiPriority="31" w:qFormat="1"/>
     <w:lsdException w:name="Intense Reference" w:uiPriority="32" w:qFormat="1"/>
     <w:lsdException w:name="Book Title" w:uiPriority="33" w:qFormat="1"/>
-    <w:lsdException w:name="Bibliography" w:uiPriority="37" w:semiHidden="1" w:unhideWhenUsed="1"/>
-    <w:lsdException w:name="TOC Heading" w:uiPriority="39" w:semiHidden="1" w:unhideWhenUsed="1" w:qFormat="1"/>
+    <w:lsdException w:name="Bibliography" w:semiHidden="1" w:uiPriority="37" w:unhideWhenUsed="1"/>
+    <w:lsdException w:name="TOC Heading" w:semiHidden="1" w:uiPriority="39" w:unhideWhenUsed="1" w:qFormat="1"/>
     <w:lsdException w:name="Plain Table 1" w:uiPriority="41"/>
     <w:lsdException w:name="Plain Table 2" w:uiPriority="42"/>
     <w:lsdException w:name="Plain Table 3" w:uiPriority="43"/>
@@ -4868,17 +4314,17 @@
     <w:lsdException w:name="Unresolved Mention" w:semiHidden="1" w:unhideWhenUsed="1"/>
     <w:lsdException w:name="Smart Link" w:semiHidden="1" w:unhideWhenUsed="1"/>
   </w:latentStyles>
-  <w:style w:type="paragraph" w:styleId="Normal" w:default="1">
+  <w:style w:type="paragraph" w:default="1" w:styleId="Normal">
     <w:name w:val="Normal"/>
     <w:qFormat/>
   </w:style>
-  <w:style w:type="character" w:styleId="Fontepargpadro" w:default="1">
+  <w:style w:type="character" w:default="1" w:styleId="Fontepargpadro">
     <w:name w:val="Default Paragraph Font"/>
     <w:uiPriority w:val="1"/>
     <w:semiHidden/>
     <w:unhideWhenUsed/>
   </w:style>
-  <w:style w:type="table" w:styleId="Tabelanormal" w:default="1">
+  <w:style w:type="table" w:default="1" w:styleId="Tabelanormal">
     <w:name w:val="Normal Table"/>
     <w:uiPriority w:val="99"/>
     <w:semiHidden/>
@@ -4893,7 +4339,7 @@
       </w:tblCellMar>
     </w:tblPr>
   </w:style>
-  <w:style w:type="numbering" w:styleId="Semlista" w:default="1">
+  <w:style w:type="numbering" w:default="1" w:styleId="Semlista">
     <w:name w:val="No List"/>
     <w:uiPriority w:val="99"/>
     <w:semiHidden/>
@@ -4920,12 +4366,12 @@
     </w:pPr>
     <w:tblPr>
       <w:tblBorders>
-        <w:top w:val="single" w:color="auto" w:sz="4" w:space="0"/>
-        <w:left w:val="single" w:color="auto" w:sz="4" w:space="0"/>
-        <w:bottom w:val="single" w:color="auto" w:sz="4" w:space="0"/>
-        <w:right w:val="single" w:color="auto" w:sz="4" w:space="0"/>
-        <w:insideH w:val="single" w:color="auto" w:sz="4" w:space="0"/>
-        <w:insideV w:val="single" w:color="auto" w:sz="4" w:space="0"/>
+        <w:top w:val="single" w:sz="4" w:space="0" w:color="auto"/>
+        <w:left w:val="single" w:sz="4" w:space="0" w:color="auto"/>
+        <w:bottom w:val="single" w:sz="4" w:space="0" w:color="auto"/>
+        <w:right w:val="single" w:sz="4" w:space="0" w:color="auto"/>
+        <w:insideH w:val="single" w:sz="4" w:space="0" w:color="auto"/>
+        <w:insideV w:val="single" w:sz="4" w:space="0" w:color="auto"/>
       </w:tblBorders>
     </w:tblPr>
   </w:style>
@@ -4940,7 +4386,7 @@
       <w:spacing w:before="100" w:beforeAutospacing="1" w:after="100" w:afterAutospacing="1" w:line="240" w:lineRule="auto"/>
     </w:pPr>
     <w:rPr>
-      <w:rFonts w:ascii="Times New Roman" w:hAnsi="Times New Roman" w:eastAsia="Times New Roman" w:cs="Times New Roman"/>
+      <w:rFonts w:ascii="Times New Roman" w:eastAsia="Times New Roman" w:hAnsi="Times New Roman" w:cs="Times New Roman"/>
       <w:sz w:val="24"/>
       <w:szCs w:val="24"/>
       <w:lang w:eastAsia="pt-BR"/>

</xml_diff>